<commit_message>
Update Design Document Team 6 CS246.docx
Updated with assignments
</commit_message>
<xml_diff>
--- a/projectNonCodeFiles/Design Document Team 6 CS246.docx
+++ b/projectNonCodeFiles/Design Document Team 6 CS246.docx
@@ -362,10 +362,22 @@
         <w:t xml:space="preserve">Main </w:t>
       </w:r>
       <w:r>
-        <w:t>Menu - Activity</w:t>
-      </w:r>
-      <w:r>
-        <w:t xml:space="preserve"> where user can:</w:t>
+        <w:t xml:space="preserve">Menu </w:t>
+      </w:r>
+      <w:r>
+        <w:t>–</w:t>
+      </w:r>
+      <w:r>
+        <w:t xml:space="preserve"> Activity</w:t>
+      </w:r>
+      <w:r>
+        <w:t xml:space="preserve"> - </w:t>
+      </w:r>
+      <w:r>
+        <w:rPr>
+          <w:color w:val="FF0000"/>
+        </w:rPr>
+        <w:t>Kenyon</w:t>
       </w:r>
     </w:p>
     <w:p>
@@ -413,13 +425,26 @@
         </w:numPr>
       </w:pPr>
       <w:r>
-        <w:t xml:space="preserve">Take a photo - </w:t>
+        <w:t xml:space="preserve">Take a photo </w:t>
+      </w:r>
+      <w:r>
+        <w:t>–</w:t>
+      </w:r>
+      <w:r>
+        <w:t xml:space="preserve"> </w:t>
       </w:r>
       <w:r>
         <w:t>Activity</w:t>
       </w:r>
-      <w:bookmarkStart w:id="0" w:name="_GoBack"/>
-      <w:bookmarkEnd w:id="0"/>
+      <w:r>
+        <w:t xml:space="preserve"> - </w:t>
+      </w:r>
+      <w:r>
+        <w:rPr>
+          <w:color w:val="FF0000"/>
+        </w:rPr>
+        <w:t>Kenyon</w:t>
+      </w:r>
     </w:p>
     <w:p>
       <w:pPr>
@@ -503,6 +528,15 @@
       <w:r>
         <w:t>Manually add spelling words – Activity</w:t>
       </w:r>
+      <w:r>
+        <w:t xml:space="preserve"> - </w:t>
+      </w:r>
+      <w:r>
+        <w:rPr>
+          <w:color w:val="FF0000"/>
+        </w:rPr>
+        <w:t>Graham</w:t>
+      </w:r>
     </w:p>
     <w:p>
       <w:pPr>
@@ -534,7 +568,22 @@
         </w:numPr>
       </w:pPr>
       <w:r>
-        <w:t>View existing images - Activity</w:t>
+        <w:t xml:space="preserve">View existing images </w:t>
+      </w:r>
+      <w:r>
+        <w:t>–</w:t>
+      </w:r>
+      <w:r>
+        <w:t xml:space="preserve"> Activity</w:t>
+      </w:r>
+      <w:r>
+        <w:t xml:space="preserve"> - </w:t>
+      </w:r>
+      <w:r>
+        <w:rPr>
+          <w:color w:val="FF0000"/>
+        </w:rPr>
+        <w:t>Kenyon</w:t>
       </w:r>
     </w:p>
     <w:p>
@@ -551,6 +600,9 @@
       <w:r>
         <w:t xml:space="preserve"> – Class(es)</w:t>
       </w:r>
+      <w:r>
+        <w:t xml:space="preserve"> - Adrian</w:t>
+      </w:r>
     </w:p>
     <w:p>
       <w:pPr>
@@ -651,8 +703,40 @@
         <w:t>Game Mode</w:t>
       </w:r>
       <w:r>
-        <w:t xml:space="preserve"> – Spell the Spoken Word - Activity</w:t>
-      </w:r>
+        <w:t xml:space="preserve"> – Spell the Spoken Word </w:t>
+      </w:r>
+      <w:r>
+        <w:t>–</w:t>
+      </w:r>
+      <w:r>
+        <w:t xml:space="preserve"> Activity</w:t>
+      </w:r>
+      <w:r>
+        <w:t xml:space="preserve"> – </w:t>
+      </w:r>
+      <w:r>
+        <w:rPr>
+          <w:color w:val="FF0000"/>
+        </w:rPr>
+        <w:t>Adrian</w:t>
+      </w:r>
+    </w:p>
+    <w:p>
+      <w:pPr>
+        <w:pStyle w:val="ListParagraph"/>
+        <w:numPr>
+          <w:ilvl w:val="1"/>
+          <w:numId w:val="3"/>
+        </w:numPr>
+      </w:pPr>
+      <w:r>
+        <w:rPr>
+          <w:color w:val="FF0000"/>
+        </w:rPr>
+        <w:t>Since this is going to be big part of the app. Adrian will be doing the UML design for this section. But for all the other development parts of the project we may want to work on this together and divide and conquer as nessiary.</w:t>
+      </w:r>
+      <w:bookmarkStart w:id="0" w:name="_GoBack"/>
+      <w:bookmarkEnd w:id="0"/>
     </w:p>
     <w:p>
       <w:pPr>
@@ -784,6 +868,15 @@
       </w:pPr>
       <w:r>
         <w:t>Text-to-Speech – Class(es)</w:t>
+      </w:r>
+      <w:r>
+        <w:t xml:space="preserve"> - </w:t>
+      </w:r>
+      <w:r>
+        <w:rPr>
+          <w:color w:val="FF0000"/>
+        </w:rPr>
+        <w:t>Graham</w:t>
       </w:r>
     </w:p>
     <w:p>
@@ -844,6 +937,15 @@
       </w:pPr>
       <w:r>
         <w:t>Cloud Storage</w:t>
+      </w:r>
+      <w:r>
+        <w:t xml:space="preserve"> - </w:t>
+      </w:r>
+      <w:r>
+        <w:rPr>
+          <w:color w:val="FF0000"/>
+        </w:rPr>
+        <w:t>Ruben</w:t>
       </w:r>
     </w:p>
     <w:p>

</xml_diff>

<commit_message>
updated Overview of the design / approach section 3
</commit_message>
<xml_diff>
--- a/projectNonCodeFiles/Design Document Team 6 CS246.docx
+++ b/projectNonCodeFiles/Design Document Team 6 CS246.docx
@@ -334,6 +334,7 @@
       <w:pPr>
         <w:pStyle w:val="Heading1"/>
       </w:pPr>
+      <w:bookmarkStart w:id="0" w:name="_GoBack"/>
       <w:r>
         <w:t>O</w:t>
       </w:r>
@@ -346,6 +347,7 @@
       <w:r>
         <w:t>approach</w:t>
       </w:r>
+      <w:bookmarkEnd w:id="0"/>
       <w:r>
         <w:t>:</w:t>
       </w:r>
@@ -414,6 +416,18 @@
       </w:pPr>
       <w:r>
         <w:t>Parent can see advance reporting (Stretch)</w:t>
+      </w:r>
+    </w:p>
+    <w:p>
+      <w:pPr>
+        <w:pStyle w:val="ListParagraph"/>
+        <w:numPr>
+          <w:ilvl w:val="1"/>
+          <w:numId w:val="3"/>
+        </w:numPr>
+      </w:pPr>
+      <w:r>
+        <w:t>View Existing images</w:t>
       </w:r>
     </w:p>
     <w:p>
@@ -501,6 +515,7 @@
         </w:numPr>
       </w:pPr>
       <w:r>
+        <w:lastRenderedPageBreak/>
         <w:t>User inputs a name or week # or some other way of identifying the spelling list</w:t>
       </w:r>
     </w:p>
@@ -513,7 +528,6 @@
         </w:numPr>
       </w:pPr>
       <w:r>
-        <w:lastRenderedPageBreak/>
         <w:t>Auto deletes photos after a week, if they have already been consumed by the OCR service</w:t>
       </w:r>
     </w:p>
@@ -577,7 +591,13 @@
         <w:t xml:space="preserve"> Activity</w:t>
       </w:r>
       <w:r>
-        <w:t xml:space="preserve"> - </w:t>
+        <w:t xml:space="preserve"> </w:t>
+      </w:r>
+      <w:r>
+        <w:t>–</w:t>
+      </w:r>
+      <w:r>
+        <w:t xml:space="preserve"> </w:t>
       </w:r>
       <w:r>
         <w:rPr>
@@ -590,6 +610,33 @@
       <w:pPr>
         <w:pStyle w:val="ListParagraph"/>
         <w:numPr>
+          <w:ilvl w:val="1"/>
+          <w:numId w:val="3"/>
+        </w:numPr>
+      </w:pPr>
+      <w:r>
+        <w:t>User will be able to see</w:t>
+      </w:r>
+      <w:r>
+        <w:t xml:space="preserve"> past images</w:t>
+      </w:r>
+    </w:p>
+    <w:p>
+      <w:pPr>
+        <w:pStyle w:val="ListParagraph"/>
+        <w:numPr>
+          <w:ilvl w:val="1"/>
+          <w:numId w:val="3"/>
+        </w:numPr>
+      </w:pPr>
+      <w:r>
+        <w:t>This will be reliant on blob storage as local images are deleted after a week</w:t>
+      </w:r>
+    </w:p>
+    <w:p>
+      <w:pPr>
+        <w:pStyle w:val="ListParagraph"/>
+        <w:numPr>
           <w:ilvl w:val="0"/>
           <w:numId w:val="3"/>
         </w:numPr>
@@ -735,8 +782,6 @@
         </w:rPr>
         <w:t>Since this is going to be big part of the app. Adrian will be doing the UML design for this section. But for all the other development parts of the project we may want to work on this together and divide and conquer as nessiary.</w:t>
       </w:r>
-      <w:bookmarkStart w:id="0" w:name="_GoBack"/>
-      <w:bookmarkEnd w:id="0"/>
     </w:p>
     <w:p>
       <w:pPr>

</xml_diff>

<commit_message>
adding ui mock up to design document
</commit_message>
<xml_diff>
--- a/projectNonCodeFiles/Design Document Team 6 CS246.docx
+++ b/projectNonCodeFiles/Design Document Team 6 CS246.docx
@@ -733,370 +733,877 @@
         </w:numPr>
       </w:pPr>
       <w:r>
-        <w:t>Return text list to activity for user/parent to review and appr</w:t>
-      </w:r>
+        <w:t>Return text list to activity for user/parent to review and approve</w:t>
+      </w:r>
+    </w:p>
+    <w:p>
+      <w:pPr>
+        <w:pStyle w:val="ListParagraph"/>
+        <w:numPr>
+          <w:ilvl w:val="1"/>
+          <w:numId w:val="3"/>
+        </w:numPr>
+      </w:pPr>
+      <w:r>
+        <w:t>User confirms the name of the list chosen when submitting the image(s)</w:t>
+      </w:r>
+    </w:p>
+    <w:p>
+      <w:pPr>
+        <w:pStyle w:val="ListParagraph"/>
+        <w:numPr>
+          <w:ilvl w:val="1"/>
+          <w:numId w:val="3"/>
+        </w:numPr>
+      </w:pPr>
+      <w:r>
+        <w:t>List is added to the game mode</w:t>
+      </w:r>
+    </w:p>
+    <w:p>
+      <w:pPr>
+        <w:pStyle w:val="ListParagraph"/>
+        <w:numPr>
+          <w:ilvl w:val="1"/>
+          <w:numId w:val="3"/>
+        </w:numPr>
+      </w:pPr>
+      <w:r>
+        <w:t>List is added to the master list (Stretch)</w:t>
+      </w:r>
+    </w:p>
+    <w:p>
+      <w:pPr>
+        <w:pStyle w:val="ListParagraph"/>
+        <w:numPr>
+          <w:ilvl w:val="1"/>
+          <w:numId w:val="3"/>
+        </w:numPr>
+      </w:pPr>
+      <w:r>
+        <w:t>User is returned to main menu</w:t>
+      </w:r>
+    </w:p>
+    <w:p>
+      <w:pPr>
+        <w:pStyle w:val="ListParagraph"/>
+        <w:numPr>
+          <w:ilvl w:val="0"/>
+          <w:numId w:val="3"/>
+        </w:numPr>
+      </w:pPr>
+      <w:r>
+        <w:t>Game Mode</w:t>
+      </w:r>
+      <w:r>
+        <w:t xml:space="preserve"> – Spell the Spoken Word </w:t>
+      </w:r>
+      <w:r>
+        <w:t>–</w:t>
+      </w:r>
+      <w:r>
+        <w:t xml:space="preserve"> Activity</w:t>
+      </w:r>
+      <w:r>
+        <w:t xml:space="preserve"> – </w:t>
+      </w:r>
+      <w:r>
+        <w:rPr>
+          <w:color w:val="FF0000"/>
+        </w:rPr>
+        <w:t>Adrian</w:t>
+      </w:r>
+    </w:p>
+    <w:p>
+      <w:pPr>
+        <w:pStyle w:val="ListParagraph"/>
+        <w:numPr>
+          <w:ilvl w:val="1"/>
+          <w:numId w:val="3"/>
+        </w:numPr>
+      </w:pPr>
+      <w:r>
+        <w:rPr>
+          <w:color w:val="FF0000"/>
+        </w:rPr>
+        <w:t>Since this is going to be big part of the app. Adrian will be doing the UML design for this section. But for all the other development parts of the project we may want to work on this together and divide and conquer as nessiary.</w:t>
+      </w:r>
+    </w:p>
+    <w:p>
+      <w:pPr>
+        <w:pStyle w:val="ListParagraph"/>
+        <w:numPr>
+          <w:ilvl w:val="1"/>
+          <w:numId w:val="3"/>
+        </w:numPr>
+      </w:pPr>
+      <w:r>
+        <w:t>Make it simple but inviting.</w:t>
+      </w:r>
+    </w:p>
+    <w:p>
+      <w:pPr>
+        <w:pStyle w:val="ListParagraph"/>
+        <w:numPr>
+          <w:ilvl w:val="1"/>
+          <w:numId w:val="3"/>
+        </w:numPr>
+      </w:pPr>
+      <w:r>
+        <w:t>Make it fun for a child (K-6)</w:t>
+      </w:r>
+    </w:p>
+    <w:p>
+      <w:pPr>
+        <w:pStyle w:val="ListParagraph"/>
+        <w:numPr>
+          <w:ilvl w:val="2"/>
+          <w:numId w:val="3"/>
+        </w:numPr>
+      </w:pPr>
+      <w:r>
+        <w:t>Reward system with children appropriate badges (Stretch)</w:t>
+      </w:r>
+    </w:p>
+    <w:p>
+      <w:pPr>
+        <w:pStyle w:val="ListParagraph"/>
+        <w:numPr>
+          <w:ilvl w:val="2"/>
+          <w:numId w:val="3"/>
+        </w:numPr>
+      </w:pPr>
+      <w:r>
+        <w:t>Positive verbal and visual feedback for mis-spelled word</w:t>
+      </w:r>
+    </w:p>
+    <w:p>
+      <w:pPr>
+        <w:pStyle w:val="ListParagraph"/>
+        <w:numPr>
+          <w:ilvl w:val="2"/>
+          <w:numId w:val="3"/>
+        </w:numPr>
+      </w:pPr>
+      <w:r>
+        <w:t>Verbal and visual reward for correctly spelled word</w:t>
+      </w:r>
+    </w:p>
+    <w:p>
+      <w:pPr>
+        <w:pStyle w:val="ListParagraph"/>
+        <w:numPr>
+          <w:ilvl w:val="1"/>
+          <w:numId w:val="3"/>
+        </w:numPr>
+      </w:pPr>
+      <w:r>
+        <w:t>Selection for user to choose spelling list by name</w:t>
+      </w:r>
+    </w:p>
+    <w:p>
+      <w:pPr>
+        <w:pStyle w:val="ListParagraph"/>
+        <w:numPr>
+          <w:ilvl w:val="1"/>
+          <w:numId w:val="3"/>
+        </w:numPr>
+      </w:pPr>
+      <w:r>
+        <w:t>Text to Speech integration – App will say the word out loud</w:t>
+      </w:r>
+    </w:p>
+    <w:p>
+      <w:pPr>
+        <w:pStyle w:val="ListParagraph"/>
+        <w:numPr>
+          <w:ilvl w:val="1"/>
+          <w:numId w:val="3"/>
+        </w:numPr>
+      </w:pPr>
+      <w:r>
+        <w:t>User will use keyboard to spell the word.</w:t>
+      </w:r>
+    </w:p>
+    <w:p>
+      <w:pPr>
+        <w:pStyle w:val="ListParagraph"/>
+        <w:numPr>
+          <w:ilvl w:val="1"/>
+          <w:numId w:val="3"/>
+        </w:numPr>
+      </w:pPr>
+      <w:r>
+        <w:t>Button for word to be repeated</w:t>
+      </w:r>
+    </w:p>
+    <w:p>
+      <w:pPr>
+        <w:pStyle w:val="ListParagraph"/>
+        <w:numPr>
+          <w:ilvl w:val="1"/>
+          <w:numId w:val="3"/>
+        </w:numPr>
+      </w:pPr>
+      <w:r>
+        <w:t>Adds progress to advanced reporting (Stretch)</w:t>
+      </w:r>
+    </w:p>
+    <w:p>
+      <w:pPr>
+        <w:pStyle w:val="ListParagraph"/>
+        <w:numPr>
+          <w:ilvl w:val="0"/>
+          <w:numId w:val="3"/>
+        </w:numPr>
+      </w:pPr>
+      <w:r>
+        <w:t>Text-to-Speech – Class(es)</w:t>
+      </w:r>
+      <w:r>
+        <w:t xml:space="preserve"> - </w:t>
+      </w:r>
+      <w:r>
+        <w:rPr>
+          <w:color w:val="FF0000"/>
+        </w:rPr>
+        <w:t>Graham</w:t>
+      </w:r>
+    </w:p>
+    <w:p>
+      <w:pPr>
+        <w:pStyle w:val="ListParagraph"/>
+        <w:numPr>
+          <w:ilvl w:val="1"/>
+          <w:numId w:val="3"/>
+        </w:numPr>
+      </w:pPr>
+      <w:r>
+        <w:rPr>
+          <w:rFonts w:cstheme="minorHAnsi"/>
+        </w:rPr>
+        <w:t>Azure cognitive services</w:t>
+      </w:r>
+      <w:r>
+        <w:rPr>
+          <w:rFonts w:cstheme="minorHAnsi"/>
+        </w:rPr>
+        <w:t xml:space="preserve"> or Android Studio API</w:t>
+      </w:r>
+    </w:p>
+    <w:p>
+      <w:pPr>
+        <w:pStyle w:val="ListParagraph"/>
+        <w:numPr>
+          <w:ilvl w:val="1"/>
+          <w:numId w:val="3"/>
+        </w:numPr>
+      </w:pPr>
+      <w:r>
+        <w:t>User should hear the word(s) from the word list in game mode</w:t>
+      </w:r>
+    </w:p>
+    <w:p>
+      <w:pPr>
+        <w:pStyle w:val="ListParagraph"/>
+        <w:numPr>
+          <w:ilvl w:val="1"/>
+          <w:numId w:val="3"/>
+        </w:numPr>
+      </w:pPr>
+      <w:r>
+        <w:t>In Game Mode the Text-to-Speech should</w:t>
+      </w:r>
+      <w:r>
+        <w:t xml:space="preserve"> “read” the words one at a time</w:t>
+      </w:r>
+    </w:p>
+    <w:p>
+      <w:pPr>
+        <w:pStyle w:val="ListParagraph"/>
+        <w:numPr>
+          <w:ilvl w:val="0"/>
+          <w:numId w:val="3"/>
+        </w:numPr>
+      </w:pPr>
+      <w:r>
+        <w:t>Cloud Storage</w:t>
+      </w:r>
+      <w:r>
+        <w:t xml:space="preserve"> - </w:t>
+      </w:r>
+      <w:r>
+        <w:rPr>
+          <w:color w:val="FF0000"/>
+        </w:rPr>
+        <w:t>Ruben</w:t>
+      </w:r>
+    </w:p>
+    <w:p>
+      <w:pPr>
+        <w:pStyle w:val="ListParagraph"/>
+        <w:numPr>
+          <w:ilvl w:val="1"/>
+          <w:numId w:val="3"/>
+        </w:numPr>
+        <w:rPr>
+          <w:rFonts w:cstheme="minorHAnsi"/>
+        </w:rPr>
+      </w:pPr>
+      <w:r>
+        <w:rPr>
+          <w:rFonts w:cstheme="minorHAnsi"/>
+        </w:rPr>
+        <w:t>Azure Blob storage for stored images</w:t>
+      </w:r>
+    </w:p>
+    <w:p>
+      <w:pPr>
+        <w:pStyle w:val="ListParagraph"/>
+        <w:numPr>
+          <w:ilvl w:val="1"/>
+          <w:numId w:val="3"/>
+        </w:numPr>
+        <w:rPr>
+          <w:rFonts w:cstheme="minorHAnsi"/>
+        </w:rPr>
+      </w:pPr>
+      <w:r>
+        <w:rPr>
+          <w:rFonts w:cstheme="minorHAnsi"/>
+        </w:rPr>
+        <w:t>Azure Database for all other data persistence</w:t>
+      </w:r>
+    </w:p>
+    <w:p>
+      <w:pPr>
+        <w:pStyle w:val="ListParagraph"/>
+        <w:ind w:left="0"/>
+      </w:pPr>
+    </w:p>
+    <w:p>
+      <w:pPr>
+        <w:pStyle w:val="ListParagraph"/>
+        <w:ind w:left="1440"/>
+      </w:pPr>
+    </w:p>
+    <w:p>
+      <w:pPr>
+        <w:pStyle w:val="ListParagraph"/>
+        <w:ind w:left="0"/>
+      </w:pPr>
+    </w:p>
+    <w:p>
+      <w:pPr>
+        <w:pStyle w:val="ListParagraph"/>
+        <w:ind w:left="0"/>
+      </w:pPr>
+    </w:p>
+    <w:p>
+      <w:pPr>
+        <w:pStyle w:val="Heading1"/>
+      </w:pPr>
+      <w:proofErr w:type="spellStart"/>
+      <w:r>
+        <w:lastRenderedPageBreak/>
+        <w:t>SnapNSpell</w:t>
+      </w:r>
+      <w:proofErr w:type="spellEnd"/>
+      <w:r>
+        <w:t xml:space="preserve"> UI Mockups</w:t>
+      </w:r>
+    </w:p>
+    <w:p/>
+    <w:p>
+      <w:pPr>
+        <w:jc w:val="center"/>
+        <w:rPr>
+          <w:b/>
+          <w:bCs/>
+          <w:sz w:val="24"/>
+          <w:szCs w:val="24"/>
+        </w:rPr>
+      </w:pPr>
+      <w:r>
+        <w:rPr>
+          <w:b/>
+          <w:bCs/>
+          <w:sz w:val="24"/>
+          <w:szCs w:val="24"/>
+        </w:rPr>
+        <w:t>HOME PAGE</w:t>
+      </w:r>
+    </w:p>
+    <w:p>
+      <w:pPr>
+        <w:jc w:val="center"/>
+      </w:pPr>
+      <w:r>
+        <w:drawing>
+          <wp:inline distT="0" distB="0" distL="0" distR="0" wp14:anchorId="5D249218" wp14:editId="1CF43383">
+            <wp:extent cx="2614305" cy="3971562"/>
+            <wp:effectExtent l="0" t="0" r="0" b="0"/>
+            <wp:docPr id="1" name="Picture 1"/>
+            <wp:cNvGraphicFramePr>
+              <a:graphicFrameLocks xmlns:a="http://schemas.openxmlformats.org/drawingml/2006/main" noChangeAspect="1"/>
+            </wp:cNvGraphicFramePr>
+            <a:graphic xmlns:a="http://schemas.openxmlformats.org/drawingml/2006/main">
+              <a:graphicData uri="http://schemas.openxmlformats.org/drawingml/2006/picture">
+                <pic:pic xmlns:pic="http://schemas.openxmlformats.org/drawingml/2006/picture">
+                  <pic:nvPicPr>
+                    <pic:cNvPr id="1" name=""/>
+                    <pic:cNvPicPr/>
+                  </pic:nvPicPr>
+                  <pic:blipFill>
+                    <a:blip r:embed="rId5"/>
+                    <a:stretch>
+                      <a:fillRect/>
+                    </a:stretch>
+                  </pic:blipFill>
+                  <pic:spPr>
+                    <a:xfrm>
+                      <a:off x="0" y="0"/>
+                      <a:ext cx="2633115" cy="4000137"/>
+                    </a:xfrm>
+                    <a:prstGeom prst="rect">
+                      <a:avLst/>
+                    </a:prstGeom>
+                  </pic:spPr>
+                </pic:pic>
+              </a:graphicData>
+            </a:graphic>
+          </wp:inline>
+        </w:drawing>
+      </w:r>
+    </w:p>
+    <w:p>
+      <w:pPr>
+        <w:jc w:val="center"/>
+        <w:rPr>
+          <w:b/>
+          <w:bCs/>
+          <w:sz w:val="24"/>
+          <w:szCs w:val="24"/>
+        </w:rPr>
+      </w:pPr>
+      <w:r>
+        <w:rPr>
+          <w:b/>
+          <w:bCs/>
+          <w:sz w:val="24"/>
+          <w:szCs w:val="24"/>
+        </w:rPr>
+        <w:t>MANUALLY ADD WORDS</w:t>
+      </w:r>
+    </w:p>
+    <w:p>
+      <w:pPr>
+        <w:jc w:val="center"/>
+      </w:pPr>
+      <w:r>
+        <w:drawing>
+          <wp:inline distT="0" distB="0" distL="0" distR="0" wp14:anchorId="34ECBE00" wp14:editId="1ADD7364">
+            <wp:extent cx="2721515" cy="2876895"/>
+            <wp:effectExtent l="0" t="0" r="3175" b="0"/>
+            <wp:docPr id="2" name="Picture 2"/>
+            <wp:cNvGraphicFramePr>
+              <a:graphicFrameLocks xmlns:a="http://schemas.openxmlformats.org/drawingml/2006/main" noChangeAspect="1"/>
+            </wp:cNvGraphicFramePr>
+            <a:graphic xmlns:a="http://schemas.openxmlformats.org/drawingml/2006/main">
+              <a:graphicData uri="http://schemas.openxmlformats.org/drawingml/2006/picture">
+                <pic:pic xmlns:pic="http://schemas.openxmlformats.org/drawingml/2006/picture">
+                  <pic:nvPicPr>
+                    <pic:cNvPr id="1" name=""/>
+                    <pic:cNvPicPr/>
+                  </pic:nvPicPr>
+                  <pic:blipFill>
+                    <a:blip r:embed="rId6"/>
+                    <a:stretch>
+                      <a:fillRect/>
+                    </a:stretch>
+                  </pic:blipFill>
+                  <pic:spPr>
+                    <a:xfrm>
+                      <a:off x="0" y="0"/>
+                      <a:ext cx="2752000" cy="2909121"/>
+                    </a:xfrm>
+                    <a:prstGeom prst="rect">
+                      <a:avLst/>
+                    </a:prstGeom>
+                  </pic:spPr>
+                </pic:pic>
+              </a:graphicData>
+            </a:graphic>
+          </wp:inline>
+        </w:drawing>
+      </w:r>
+    </w:p>
+    <w:p>
+      <w:pPr>
+        <w:jc w:val="center"/>
+        <w:rPr>
+          <w:b/>
+          <w:bCs/>
+          <w:sz w:val="24"/>
+          <w:szCs w:val="24"/>
+        </w:rPr>
+      </w:pPr>
+      <w:r>
+        <w:rPr>
+          <w:b/>
+          <w:bCs/>
+          <w:sz w:val="24"/>
+          <w:szCs w:val="24"/>
+        </w:rPr>
+        <w:lastRenderedPageBreak/>
+        <w:t>ADD IMAGE OF WORD</w:t>
+      </w:r>
+    </w:p>
+    <w:p>
+      <w:pPr>
+        <w:jc w:val="center"/>
+        <w:rPr>
+          <w:b/>
+          <w:bCs/>
+          <w:sz w:val="24"/>
+          <w:szCs w:val="24"/>
+        </w:rPr>
+      </w:pPr>
+      <w:r>
+        <w:rPr>
+          <w:b/>
+          <w:bCs/>
+          <w:sz w:val="24"/>
+          <w:szCs w:val="24"/>
+        </w:rPr>
+        <w:drawing>
+          <wp:inline distT="0" distB="0" distL="0" distR="0" wp14:anchorId="4BA7BC37" wp14:editId="2CEDEE18">
+            <wp:extent cx="3705225" cy="5894160"/>
+            <wp:effectExtent l="0" t="0" r="0" b="0"/>
+            <wp:docPr id="3" name="Picture 3"/>
+            <wp:cNvGraphicFramePr>
+              <a:graphicFrameLocks xmlns:a="http://schemas.openxmlformats.org/drawingml/2006/main" noChangeAspect="1"/>
+            </wp:cNvGraphicFramePr>
+            <a:graphic xmlns:a="http://schemas.openxmlformats.org/drawingml/2006/main">
+              <a:graphicData uri="http://schemas.openxmlformats.org/drawingml/2006/picture">
+                <pic:pic xmlns:pic="http://schemas.openxmlformats.org/drawingml/2006/picture">
+                  <pic:nvPicPr>
+                    <pic:cNvPr id="1" name=""/>
+                    <pic:cNvPicPr/>
+                  </pic:nvPicPr>
+                  <pic:blipFill>
+                    <a:blip r:embed="rId7"/>
+                    <a:stretch>
+                      <a:fillRect/>
+                    </a:stretch>
+                  </pic:blipFill>
+                  <pic:spPr>
+                    <a:xfrm>
+                      <a:off x="0" y="0"/>
+                      <a:ext cx="3726320" cy="5927717"/>
+                    </a:xfrm>
+                    <a:prstGeom prst="rect">
+                      <a:avLst/>
+                    </a:prstGeom>
+                  </pic:spPr>
+                </pic:pic>
+              </a:graphicData>
+            </a:graphic>
+          </wp:inline>
+        </w:drawing>
+      </w:r>
+    </w:p>
+    <w:p>
+      <w:pPr>
+        <w:jc w:val="center"/>
+        <w:rPr>
+          <w:b/>
+          <w:bCs/>
+          <w:sz w:val="24"/>
+          <w:szCs w:val="24"/>
+        </w:rPr>
+      </w:pPr>
+    </w:p>
+    <w:p>
+      <w:pPr>
+        <w:jc w:val="center"/>
+        <w:rPr>
+          <w:b/>
+          <w:bCs/>
+          <w:sz w:val="24"/>
+          <w:szCs w:val="24"/>
+        </w:rPr>
+      </w:pPr>
+    </w:p>
+    <w:p>
+      <w:pPr>
+        <w:jc w:val="center"/>
+        <w:rPr>
+          <w:b/>
+          <w:bCs/>
+          <w:sz w:val="24"/>
+          <w:szCs w:val="24"/>
+        </w:rPr>
+      </w:pPr>
+    </w:p>
+    <w:p>
+      <w:pPr>
+        <w:jc w:val="center"/>
+        <w:rPr>
+          <w:b/>
+          <w:bCs/>
+          <w:sz w:val="24"/>
+          <w:szCs w:val="24"/>
+        </w:rPr>
+      </w:pPr>
+    </w:p>
+    <w:p>
+      <w:pPr>
+        <w:jc w:val="center"/>
+        <w:rPr>
+          <w:b/>
+          <w:bCs/>
+          <w:sz w:val="24"/>
+          <w:szCs w:val="24"/>
+        </w:rPr>
+      </w:pPr>
+    </w:p>
+    <w:p>
+      <w:pPr>
+        <w:jc w:val="center"/>
+        <w:rPr>
+          <w:b/>
+          <w:bCs/>
+          <w:sz w:val="24"/>
+          <w:szCs w:val="24"/>
+        </w:rPr>
+      </w:pPr>
+    </w:p>
+    <w:p>
+      <w:pPr>
+        <w:jc w:val="center"/>
+        <w:rPr>
+          <w:b/>
+          <w:bCs/>
+          <w:sz w:val="24"/>
+          <w:szCs w:val="24"/>
+        </w:rPr>
+      </w:pPr>
+      <w:r>
+        <w:rPr>
+          <w:b/>
+          <w:bCs/>
+          <w:sz w:val="24"/>
+          <w:szCs w:val="24"/>
+        </w:rPr>
+        <w:lastRenderedPageBreak/>
+        <w:t>SPELL THE SPOKEN WORD GAME MENU</w:t>
+      </w:r>
+    </w:p>
+    <w:p>
+      <w:pPr>
+        <w:jc w:val="center"/>
+        <w:rPr>
+          <w:b/>
+          <w:bCs/>
+          <w:sz w:val="24"/>
+          <w:szCs w:val="24"/>
+        </w:rPr>
+      </w:pPr>
+      <w:r>
+        <w:rPr>
+          <w:b/>
+          <w:bCs/>
+          <w:sz w:val="24"/>
+          <w:szCs w:val="24"/>
+        </w:rPr>
+        <w:drawing>
+          <wp:inline distT="0" distB="0" distL="0" distR="0" wp14:anchorId="14AF2130" wp14:editId="4281664E">
+            <wp:extent cx="2514600" cy="3450979"/>
+            <wp:effectExtent l="0" t="0" r="0" b="0"/>
+            <wp:docPr id="4" name="Picture 4"/>
+            <wp:cNvGraphicFramePr>
+              <a:graphicFrameLocks xmlns:a="http://schemas.openxmlformats.org/drawingml/2006/main" noChangeAspect="1"/>
+            </wp:cNvGraphicFramePr>
+            <a:graphic xmlns:a="http://schemas.openxmlformats.org/drawingml/2006/main">
+              <a:graphicData uri="http://schemas.openxmlformats.org/drawingml/2006/picture">
+                <pic:pic xmlns:pic="http://schemas.openxmlformats.org/drawingml/2006/picture">
+                  <pic:nvPicPr>
+                    <pic:cNvPr id="1" name=""/>
+                    <pic:cNvPicPr/>
+                  </pic:nvPicPr>
+                  <pic:blipFill>
+                    <a:blip r:embed="rId8"/>
+                    <a:stretch>
+                      <a:fillRect/>
+                    </a:stretch>
+                  </pic:blipFill>
+                  <pic:spPr>
+                    <a:xfrm>
+                      <a:off x="0" y="0"/>
+                      <a:ext cx="2558333" cy="3510998"/>
+                    </a:xfrm>
+                    <a:prstGeom prst="rect">
+                      <a:avLst/>
+                    </a:prstGeom>
+                  </pic:spPr>
+                </pic:pic>
+              </a:graphicData>
+            </a:graphic>
+          </wp:inline>
+        </w:drawing>
+      </w:r>
+    </w:p>
+    <w:p>
+      <w:pPr>
+        <w:jc w:val="center"/>
+        <w:rPr>
+          <w:b/>
+          <w:bCs/>
+          <w:sz w:val="24"/>
+          <w:szCs w:val="24"/>
+        </w:rPr>
+      </w:pPr>
+      <w:r>
+        <w:rPr>
+          <w:b/>
+          <w:bCs/>
+          <w:sz w:val="24"/>
+          <w:szCs w:val="24"/>
+        </w:rPr>
+        <w:t>PICK WORD BANK TO PRACTICE</w:t>
+      </w:r>
+    </w:p>
+    <w:p>
+      <w:pPr>
+        <w:jc w:val="center"/>
+        <w:rPr>
+          <w:b/>
+          <w:bCs/>
+          <w:sz w:val="24"/>
+          <w:szCs w:val="24"/>
+        </w:rPr>
+      </w:pPr>
+      <w:r>
+        <w:rPr>
+          <w:b/>
+          <w:bCs/>
+          <w:sz w:val="24"/>
+          <w:szCs w:val="24"/>
+        </w:rPr>
+        <w:drawing>
+          <wp:inline distT="0" distB="0" distL="0" distR="0" wp14:anchorId="11FF1E5C" wp14:editId="07C9D00C">
+            <wp:extent cx="2457450" cy="4011151"/>
+            <wp:effectExtent l="0" t="0" r="0" b="8890"/>
+            <wp:docPr id="5" name="Picture 5"/>
+            <wp:cNvGraphicFramePr>
+              <a:graphicFrameLocks xmlns:a="http://schemas.openxmlformats.org/drawingml/2006/main" noChangeAspect="1"/>
+            </wp:cNvGraphicFramePr>
+            <a:graphic xmlns:a="http://schemas.openxmlformats.org/drawingml/2006/main">
+              <a:graphicData uri="http://schemas.openxmlformats.org/drawingml/2006/picture">
+                <pic:pic xmlns:pic="http://schemas.openxmlformats.org/drawingml/2006/picture">
+                  <pic:nvPicPr>
+                    <pic:cNvPr id="1" name=""/>
+                    <pic:cNvPicPr/>
+                  </pic:nvPicPr>
+                  <pic:blipFill>
+                    <a:blip r:embed="rId9"/>
+                    <a:stretch>
+                      <a:fillRect/>
+                    </a:stretch>
+                  </pic:blipFill>
+                  <pic:spPr>
+                    <a:xfrm>
+                      <a:off x="0" y="0"/>
+                      <a:ext cx="2493409" cy="4069844"/>
+                    </a:xfrm>
+                    <a:prstGeom prst="rect">
+                      <a:avLst/>
+                    </a:prstGeom>
+                  </pic:spPr>
+                </pic:pic>
+              </a:graphicData>
+            </a:graphic>
+          </wp:inline>
+        </w:drawing>
+      </w:r>
+    </w:p>
+    <w:p>
+      <w:pPr>
+        <w:jc w:val="center"/>
+        <w:rPr>
+          <w:b/>
+          <w:bCs/>
+          <w:sz w:val="24"/>
+          <w:szCs w:val="24"/>
+        </w:rPr>
+      </w:pPr>
+      <w:r>
+        <w:rPr>
+          <w:b/>
+          <w:bCs/>
+          <w:sz w:val="24"/>
+          <w:szCs w:val="24"/>
+        </w:rPr>
+        <w:lastRenderedPageBreak/>
+        <w:t>SPELL THE SPOKEN WORD GAME MODE</w:t>
+      </w:r>
+    </w:p>
+    <w:p>
+      <w:pPr>
+        <w:jc w:val="center"/>
+        <w:rPr>
+          <w:b/>
+          <w:bCs/>
+          <w:sz w:val="24"/>
+          <w:szCs w:val="24"/>
+        </w:rPr>
+      </w:pPr>
       <w:bookmarkStart w:id="0" w:name="_GoBack"/>
+      <w:r>
+        <w:rPr>
+          <w:b/>
+          <w:bCs/>
+          <w:sz w:val="24"/>
+          <w:szCs w:val="24"/>
+        </w:rPr>
+        <w:drawing>
+          <wp:inline distT="0" distB="0" distL="0" distR="0" wp14:anchorId="668C67AA" wp14:editId="00E5E2F4">
+            <wp:extent cx="3500307" cy="5876925"/>
+            <wp:effectExtent l="0" t="0" r="5080" b="0"/>
+            <wp:docPr id="6" name="Picture 6"/>
+            <wp:cNvGraphicFramePr>
+              <a:graphicFrameLocks xmlns:a="http://schemas.openxmlformats.org/drawingml/2006/main" noChangeAspect="1"/>
+            </wp:cNvGraphicFramePr>
+            <a:graphic xmlns:a="http://schemas.openxmlformats.org/drawingml/2006/main">
+              <a:graphicData uri="http://schemas.openxmlformats.org/drawingml/2006/picture">
+                <pic:pic xmlns:pic="http://schemas.openxmlformats.org/drawingml/2006/picture">
+                  <pic:nvPicPr>
+                    <pic:cNvPr id="1" name=""/>
+                    <pic:cNvPicPr/>
+                  </pic:nvPicPr>
+                  <pic:blipFill>
+                    <a:blip r:embed="rId10"/>
+                    <a:stretch>
+                      <a:fillRect/>
+                    </a:stretch>
+                  </pic:blipFill>
+                  <pic:spPr>
+                    <a:xfrm>
+                      <a:off x="0" y="0"/>
+                      <a:ext cx="3512324" cy="5897101"/>
+                    </a:xfrm>
+                    <a:prstGeom prst="rect">
+                      <a:avLst/>
+                    </a:prstGeom>
+                  </pic:spPr>
+                </pic:pic>
+              </a:graphicData>
+            </a:graphic>
+          </wp:inline>
+        </w:drawing>
+      </w:r>
       <w:bookmarkEnd w:id="0"/>
-      <w:r>
-        <w:t>ove</w:t>
-      </w:r>
-    </w:p>
-    <w:p>
-      <w:pPr>
-        <w:pStyle w:val="ListParagraph"/>
-        <w:numPr>
-          <w:ilvl w:val="1"/>
-          <w:numId w:val="3"/>
-        </w:numPr>
-      </w:pPr>
-      <w:r>
-        <w:t>User confirms the name of the list chosen when submitting the image(s)</w:t>
-      </w:r>
-    </w:p>
-    <w:p>
-      <w:pPr>
-        <w:pStyle w:val="ListParagraph"/>
-        <w:numPr>
-          <w:ilvl w:val="1"/>
-          <w:numId w:val="3"/>
-        </w:numPr>
-      </w:pPr>
-      <w:r>
-        <w:t>List is added to the game mode</w:t>
-      </w:r>
-    </w:p>
-    <w:p>
-      <w:pPr>
-        <w:pStyle w:val="ListParagraph"/>
-        <w:numPr>
-          <w:ilvl w:val="1"/>
-          <w:numId w:val="3"/>
-        </w:numPr>
-      </w:pPr>
-      <w:r>
-        <w:t>List is added to the master list (Stretch)</w:t>
-      </w:r>
-    </w:p>
-    <w:p>
-      <w:pPr>
-        <w:pStyle w:val="ListParagraph"/>
-        <w:numPr>
-          <w:ilvl w:val="1"/>
-          <w:numId w:val="3"/>
-        </w:numPr>
-      </w:pPr>
-      <w:r>
-        <w:t>User is returned to main menu</w:t>
-      </w:r>
-    </w:p>
-    <w:p>
-      <w:pPr>
-        <w:pStyle w:val="ListParagraph"/>
-        <w:numPr>
-          <w:ilvl w:val="0"/>
-          <w:numId w:val="3"/>
-        </w:numPr>
-      </w:pPr>
-      <w:r>
-        <w:t>Game Mode</w:t>
-      </w:r>
-      <w:r>
-        <w:t xml:space="preserve"> – Spell the Spoken Word </w:t>
-      </w:r>
-      <w:r>
-        <w:t>–</w:t>
-      </w:r>
-      <w:r>
-        <w:t xml:space="preserve"> Activity</w:t>
-      </w:r>
-      <w:r>
-        <w:t xml:space="preserve"> – </w:t>
-      </w:r>
-      <w:r>
-        <w:rPr>
-          <w:color w:val="FF0000"/>
-        </w:rPr>
-        <w:t>Adrian</w:t>
-      </w:r>
-    </w:p>
-    <w:p>
-      <w:pPr>
-        <w:pStyle w:val="ListParagraph"/>
-        <w:numPr>
-          <w:ilvl w:val="1"/>
-          <w:numId w:val="3"/>
-        </w:numPr>
-      </w:pPr>
-      <w:r>
-        <w:rPr>
-          <w:color w:val="FF0000"/>
-        </w:rPr>
-        <w:t>Since this is going to be big part of the app. Adrian will be doing the UML design for this section. But for all the other development parts of the project we may want to work on this together and divide and conquer as nessiary.</w:t>
-      </w:r>
-    </w:p>
-    <w:p>
-      <w:pPr>
-        <w:pStyle w:val="ListParagraph"/>
-        <w:numPr>
-          <w:ilvl w:val="1"/>
-          <w:numId w:val="3"/>
-        </w:numPr>
-      </w:pPr>
-      <w:r>
-        <w:t>Make it simple but inviting.</w:t>
-      </w:r>
-    </w:p>
-    <w:p>
-      <w:pPr>
-        <w:pStyle w:val="ListParagraph"/>
-        <w:numPr>
-          <w:ilvl w:val="1"/>
-          <w:numId w:val="3"/>
-        </w:numPr>
-      </w:pPr>
-      <w:r>
-        <w:t>Make it fun for a child (K-6)</w:t>
-      </w:r>
-    </w:p>
-    <w:p>
-      <w:pPr>
-        <w:pStyle w:val="ListParagraph"/>
-        <w:numPr>
-          <w:ilvl w:val="2"/>
-          <w:numId w:val="3"/>
-        </w:numPr>
-      </w:pPr>
-      <w:r>
-        <w:t>Reward system with children appropriate badges (Stretch)</w:t>
-      </w:r>
-    </w:p>
-    <w:p>
-      <w:pPr>
-        <w:pStyle w:val="ListParagraph"/>
-        <w:numPr>
-          <w:ilvl w:val="2"/>
-          <w:numId w:val="3"/>
-        </w:numPr>
-      </w:pPr>
-      <w:r>
-        <w:t>Positive verbal and visual feedback for mis-spelled word</w:t>
-      </w:r>
-    </w:p>
-    <w:p>
-      <w:pPr>
-        <w:pStyle w:val="ListParagraph"/>
-        <w:numPr>
-          <w:ilvl w:val="2"/>
-          <w:numId w:val="3"/>
-        </w:numPr>
-      </w:pPr>
-      <w:r>
-        <w:t>Verbal and visual reward for correctly spelled word</w:t>
-      </w:r>
-    </w:p>
-    <w:p>
-      <w:pPr>
-        <w:pStyle w:val="ListParagraph"/>
-        <w:numPr>
-          <w:ilvl w:val="1"/>
-          <w:numId w:val="3"/>
-        </w:numPr>
-      </w:pPr>
-      <w:r>
-        <w:t>Selection for user to choose spelling list by name</w:t>
-      </w:r>
-    </w:p>
-    <w:p>
-      <w:pPr>
-        <w:pStyle w:val="ListParagraph"/>
-        <w:numPr>
-          <w:ilvl w:val="1"/>
-          <w:numId w:val="3"/>
-        </w:numPr>
-      </w:pPr>
-      <w:r>
-        <w:t>Text to Speech integration – App will say the word out loud</w:t>
-      </w:r>
-    </w:p>
-    <w:p>
-      <w:pPr>
-        <w:pStyle w:val="ListParagraph"/>
-        <w:numPr>
-          <w:ilvl w:val="1"/>
-          <w:numId w:val="3"/>
-        </w:numPr>
-      </w:pPr>
-      <w:r>
-        <w:t>User will use keyboard to spell the word.</w:t>
-      </w:r>
-    </w:p>
-    <w:p>
-      <w:pPr>
-        <w:pStyle w:val="ListParagraph"/>
-        <w:numPr>
-          <w:ilvl w:val="1"/>
-          <w:numId w:val="3"/>
-        </w:numPr>
-      </w:pPr>
-      <w:r>
-        <w:t>Button for word to be repeated</w:t>
-      </w:r>
-    </w:p>
-    <w:p>
-      <w:pPr>
-        <w:pStyle w:val="ListParagraph"/>
-        <w:numPr>
-          <w:ilvl w:val="1"/>
-          <w:numId w:val="3"/>
-        </w:numPr>
-      </w:pPr>
-      <w:r>
-        <w:t>Adds progress to advanced reporting (Stretch)</w:t>
-      </w:r>
-    </w:p>
-    <w:p>
-      <w:pPr>
-        <w:pStyle w:val="ListParagraph"/>
-        <w:numPr>
-          <w:ilvl w:val="0"/>
-          <w:numId w:val="3"/>
-        </w:numPr>
-      </w:pPr>
-      <w:r>
-        <w:t>Text-to-Speech – Class(es)</w:t>
-      </w:r>
-      <w:r>
-        <w:t xml:space="preserve"> - </w:t>
-      </w:r>
-      <w:r>
-        <w:rPr>
-          <w:color w:val="FF0000"/>
-        </w:rPr>
-        <w:t>Graham</w:t>
-      </w:r>
-    </w:p>
-    <w:p>
-      <w:pPr>
-        <w:pStyle w:val="ListParagraph"/>
-        <w:numPr>
-          <w:ilvl w:val="1"/>
-          <w:numId w:val="3"/>
-        </w:numPr>
-      </w:pPr>
-      <w:r>
-        <w:rPr>
-          <w:rFonts w:cstheme="minorHAnsi"/>
-        </w:rPr>
-        <w:t>Azure cognitive services</w:t>
-      </w:r>
-      <w:r>
-        <w:rPr>
-          <w:rFonts w:cstheme="minorHAnsi"/>
-        </w:rPr>
-        <w:t xml:space="preserve"> or Android Studio API</w:t>
-      </w:r>
-    </w:p>
-    <w:p>
-      <w:pPr>
-        <w:pStyle w:val="ListParagraph"/>
-        <w:numPr>
-          <w:ilvl w:val="1"/>
-          <w:numId w:val="3"/>
-        </w:numPr>
-      </w:pPr>
-      <w:r>
-        <w:t>User should hear the word(s) from the word list in game mode</w:t>
-      </w:r>
-    </w:p>
-    <w:p>
-      <w:pPr>
-        <w:pStyle w:val="ListParagraph"/>
-        <w:numPr>
-          <w:ilvl w:val="1"/>
-          <w:numId w:val="3"/>
-        </w:numPr>
-      </w:pPr>
-      <w:r>
-        <w:t>In Game Mode the Text-to-Speech should</w:t>
-      </w:r>
-      <w:r>
-        <w:t xml:space="preserve"> “read” the words one at a time</w:t>
-      </w:r>
-    </w:p>
-    <w:p>
-      <w:pPr>
-        <w:pStyle w:val="ListParagraph"/>
-        <w:numPr>
-          <w:ilvl w:val="0"/>
-          <w:numId w:val="3"/>
-        </w:numPr>
-      </w:pPr>
-      <w:r>
-        <w:t>Cloud Storage</w:t>
-      </w:r>
-      <w:r>
-        <w:t xml:space="preserve"> - </w:t>
-      </w:r>
-      <w:r>
-        <w:rPr>
-          <w:color w:val="FF0000"/>
-        </w:rPr>
-        <w:t>Ruben</w:t>
-      </w:r>
-    </w:p>
-    <w:p>
-      <w:pPr>
-        <w:pStyle w:val="ListParagraph"/>
-        <w:numPr>
-          <w:ilvl w:val="1"/>
-          <w:numId w:val="3"/>
-        </w:numPr>
-        <w:rPr>
-          <w:rFonts w:cstheme="minorHAnsi"/>
-        </w:rPr>
-      </w:pPr>
-      <w:r>
-        <w:rPr>
-          <w:rFonts w:cstheme="minorHAnsi"/>
-        </w:rPr>
-        <w:t>Azure Blob storage for stored images</w:t>
-      </w:r>
-    </w:p>
-    <w:p>
-      <w:pPr>
-        <w:pStyle w:val="ListParagraph"/>
-        <w:numPr>
-          <w:ilvl w:val="1"/>
-          <w:numId w:val="3"/>
-        </w:numPr>
-        <w:rPr>
-          <w:rFonts w:cstheme="minorHAnsi"/>
-        </w:rPr>
-      </w:pPr>
-      <w:r>
-        <w:rPr>
-          <w:rFonts w:cstheme="minorHAnsi"/>
-        </w:rPr>
-        <w:t>Azure Database for all other data persistence</w:t>
-      </w:r>
-    </w:p>
-    <w:p>
-      <w:pPr>
-        <w:pStyle w:val="ListParagraph"/>
-        <w:ind w:left="0"/>
-      </w:pPr>
-    </w:p>
-    <w:p>
-      <w:pPr>
-        <w:pStyle w:val="ListParagraph"/>
-        <w:ind w:left="1440"/>
-      </w:pPr>
-    </w:p>
-    <w:p>
-      <w:pPr>
-        <w:pStyle w:val="ListParagraph"/>
-        <w:ind w:left="0"/>
-      </w:pPr>
     </w:p>
     <w:sectPr>
       <w:pgSz w:w="12240" w:h="15840"/>
@@ -1289,6 +1796,95 @@
     </w:lvl>
   </w:abstractNum>
   <w:abstractNum w:abstractNumId="2" w15:restartNumberingAfterBreak="0">
+    <w:nsid w:val="3896106B"/>
+    <w:multiLevelType w:val="hybridMultilevel"/>
+    <w:tmpl w:val="14708ED4"/>
+    <w:lvl w:ilvl="0" w:tplc="0409000F">
+      <w:start w:val="1"/>
+      <w:numFmt w:val="decimal"/>
+      <w:lvlText w:val="%1."/>
+      <w:lvlJc w:val="left"/>
+      <w:pPr>
+        <w:ind w:left="720" w:hanging="360"/>
+      </w:pPr>
+      <w:rPr>
+        <w:rFonts w:hint="default"/>
+      </w:rPr>
+    </w:lvl>
+    <w:lvl w:ilvl="1" w:tplc="04090019" w:tentative="1">
+      <w:start w:val="1"/>
+      <w:numFmt w:val="lowerLetter"/>
+      <w:lvlText w:val="%2."/>
+      <w:lvlJc w:val="left"/>
+      <w:pPr>
+        <w:ind w:left="1440" w:hanging="360"/>
+      </w:pPr>
+    </w:lvl>
+    <w:lvl w:ilvl="2" w:tplc="0409001B" w:tentative="1">
+      <w:start w:val="1"/>
+      <w:numFmt w:val="lowerRoman"/>
+      <w:lvlText w:val="%3."/>
+      <w:lvlJc w:val="right"/>
+      <w:pPr>
+        <w:ind w:left="2160" w:hanging="180"/>
+      </w:pPr>
+    </w:lvl>
+    <w:lvl w:ilvl="3" w:tplc="0409000F" w:tentative="1">
+      <w:start w:val="1"/>
+      <w:numFmt w:val="decimal"/>
+      <w:lvlText w:val="%4."/>
+      <w:lvlJc w:val="left"/>
+      <w:pPr>
+        <w:ind w:left="2880" w:hanging="360"/>
+      </w:pPr>
+    </w:lvl>
+    <w:lvl w:ilvl="4" w:tplc="04090019" w:tentative="1">
+      <w:start w:val="1"/>
+      <w:numFmt w:val="lowerLetter"/>
+      <w:lvlText w:val="%5."/>
+      <w:lvlJc w:val="left"/>
+      <w:pPr>
+        <w:ind w:left="3600" w:hanging="360"/>
+      </w:pPr>
+    </w:lvl>
+    <w:lvl w:ilvl="5" w:tplc="0409001B" w:tentative="1">
+      <w:start w:val="1"/>
+      <w:numFmt w:val="lowerRoman"/>
+      <w:lvlText w:val="%6."/>
+      <w:lvlJc w:val="right"/>
+      <w:pPr>
+        <w:ind w:left="4320" w:hanging="180"/>
+      </w:pPr>
+    </w:lvl>
+    <w:lvl w:ilvl="6" w:tplc="0409000F" w:tentative="1">
+      <w:start w:val="1"/>
+      <w:numFmt w:val="decimal"/>
+      <w:lvlText w:val="%7."/>
+      <w:lvlJc w:val="left"/>
+      <w:pPr>
+        <w:ind w:left="5040" w:hanging="360"/>
+      </w:pPr>
+    </w:lvl>
+    <w:lvl w:ilvl="7" w:tplc="04090019" w:tentative="1">
+      <w:start w:val="1"/>
+      <w:numFmt w:val="lowerLetter"/>
+      <w:lvlText w:val="%8."/>
+      <w:lvlJc w:val="left"/>
+      <w:pPr>
+        <w:ind w:left="5760" w:hanging="360"/>
+      </w:pPr>
+    </w:lvl>
+    <w:lvl w:ilvl="8" w:tplc="0409001B" w:tentative="1">
+      <w:start w:val="1"/>
+      <w:numFmt w:val="lowerRoman"/>
+      <w:lvlText w:val="%9."/>
+      <w:lvlJc w:val="right"/>
+      <w:pPr>
+        <w:ind w:left="6480" w:hanging="180"/>
+      </w:pPr>
+    </w:lvl>
+  </w:abstractNum>
+  <w:abstractNum w:abstractNumId="3" w15:restartNumberingAfterBreak="0">
     <w:nsid w:val="41FA48DC"/>
     <w:multiLevelType w:val="hybridMultilevel"/>
     <w:tmpl w:val="C2362F50"/>
@@ -1374,7 +1970,7 @@
       </w:pPr>
     </w:lvl>
   </w:abstractNum>
-  <w:abstractNum w:abstractNumId="3" w15:restartNumberingAfterBreak="0">
+  <w:abstractNum w:abstractNumId="4" w15:restartNumberingAfterBreak="0">
     <w:nsid w:val="53B76B0D"/>
     <w:multiLevelType w:val="hybridMultilevel"/>
     <w:tmpl w:val="D0E455CC"/>
@@ -1467,12 +2063,15 @@
     <w:abstractNumId w:val="1"/>
   </w:num>
   <w:num w:numId="2">
-    <w:abstractNumId w:val="3"/>
+    <w:abstractNumId w:val="4"/>
   </w:num>
   <w:num w:numId="3">
     <w:abstractNumId w:val="0"/>
   </w:num>
   <w:num w:numId="4">
+    <w:abstractNumId w:val="3"/>
+  </w:num>
+  <w:num w:numId="5">
     <w:abstractNumId w:val="2"/>
   </w:num>
 </w:numbering>
@@ -1495,7 +2094,7 @@
       </w:pPr>
     </w:pPrDefault>
   </w:docDefaults>
-  <w:latentStyles w:defLockedState="0" w:defUIPriority="99" w:defSemiHidden="0" w:defUnhideWhenUsed="0" w:defQFormat="0" w:count="375">
+  <w:latentStyles w:defLockedState="0" w:defUIPriority="99" w:defSemiHidden="0" w:defUnhideWhenUsed="0" w:defQFormat="0" w:count="376">
     <w:lsdException w:name="Normal" w:uiPriority="0" w:qFormat="1"/>
     <w:lsdException w:name="heading 1" w:uiPriority="9" w:qFormat="1"/>
     <w:lsdException w:name="heading 2" w:semiHidden="1" w:uiPriority="9" w:unhideWhenUsed="1" w:qFormat="1"/>
@@ -1601,7 +2200,6 @@
     <w:lsdException w:name="HTML Sample" w:semiHidden="1" w:unhideWhenUsed="1"/>
     <w:lsdException w:name="HTML Typewriter" w:semiHidden="1" w:unhideWhenUsed="1"/>
     <w:lsdException w:name="HTML Variable" w:semiHidden="1" w:unhideWhenUsed="1"/>
-    <w:lsdException w:name="Normal Table" w:semiHidden="1" w:unhideWhenUsed="1"/>
     <w:lsdException w:name="annotation subject" w:semiHidden="1" w:unhideWhenUsed="1"/>
     <w:lsdException w:name="No List" w:semiHidden="1" w:unhideWhenUsed="1"/>
     <w:lsdException w:name="Outline List 1" w:semiHidden="1" w:unhideWhenUsed="1"/>
@@ -1648,10 +2246,8 @@
     <w:lsdException w:name="Table Subtle 2" w:semiHidden="1" w:unhideWhenUsed="1"/>
     <w:lsdException w:name="Table Web 1" w:semiHidden="1" w:unhideWhenUsed="1"/>
     <w:lsdException w:name="Table Web 2" w:semiHidden="1" w:unhideWhenUsed="1"/>
-    <w:lsdException w:name="Table Web 3" w:semiHidden="1" w:unhideWhenUsed="1"/>
     <w:lsdException w:name="Balloon Text" w:semiHidden="1" w:unhideWhenUsed="1"/>
     <w:lsdException w:name="Table Grid" w:uiPriority="39"/>
-    <w:lsdException w:name="Table Theme" w:semiHidden="1" w:unhideWhenUsed="1"/>
     <w:lsdException w:name="Placeholder Text" w:semiHidden="1"/>
     <w:lsdException w:name="No Spacing" w:uiPriority="1" w:qFormat="1"/>
     <w:lsdException w:name="Light Shading" w:uiPriority="60"/>
@@ -1871,6 +2467,7 @@
     <w:lsdException w:name="Smart Hyperlink" w:semiHidden="1" w:unhideWhenUsed="1"/>
     <w:lsdException w:name="Hashtag" w:semiHidden="1" w:unhideWhenUsed="1"/>
     <w:lsdException w:name="Unresolved Mention" w:semiHidden="1" w:unhideWhenUsed="1"/>
+    <w:lsdException w:name="Smart Link" w:semiHidden="1" w:unhideWhenUsed="1"/>
   </w:latentStyles>
   <w:style w:type="paragraph" w:default="1" w:styleId="Normal">
     <w:name w:val="Normal"/>

</xml_diff>

<commit_message>
adding uml design link
</commit_message>
<xml_diff>
--- a/projectNonCodeFiles/Design Document Team 6 CS246.docx
+++ b/projectNonCodeFiles/Design Document Team 6 CS246.docx
@@ -162,6 +162,38 @@
       <w:pPr>
         <w:pStyle w:val="Heading1"/>
       </w:pPr>
+    </w:p>
+    <w:p>
+      <w:pPr>
+        <w:pStyle w:val="Heading1"/>
+      </w:pPr>
+      <w:r>
+        <w:t>UML Design:</w:t>
+      </w:r>
+    </w:p>
+    <w:p>
+      <w:pPr>
+        <w:pStyle w:val="Heading1"/>
+        <w:rPr>
+          <w:sz w:val="24"/>
+          <w:szCs w:val="24"/>
+        </w:rPr>
+      </w:pPr>
+      <w:hyperlink r:id="rId5" w:history="1">
+        <w:r>
+          <w:rPr>
+            <w:rStyle w:val="Hyperlink"/>
+            <w:sz w:val="24"/>
+            <w:szCs w:val="24"/>
+          </w:rPr>
+          <w:t>https://www.lucidchart.com/documents/view/e3820a0c-4e6d-40d3-a7ed-72b5d430ee52#</w:t>
+        </w:r>
+      </w:hyperlink>
+    </w:p>
+    <w:p>
+      <w:pPr>
+        <w:pStyle w:val="Heading1"/>
+      </w:pPr>
       <w:r>
         <w:br/>
         <w:t>Project Overview:</w:t>
@@ -413,6 +445,7 @@
         </w:numPr>
       </w:pPr>
       <w:r>
+        <w:lastRenderedPageBreak/>
         <w:t>Parent can see advance reporting (Stretch)</w:t>
       </w:r>
     </w:p>
@@ -519,559 +552,559 @@
         </w:numPr>
       </w:pPr>
       <w:r>
+        <w:t>User inputs a name or week # or some other way of identifying the spelling list</w:t>
+      </w:r>
+    </w:p>
+    <w:p>
+      <w:pPr>
+        <w:pStyle w:val="ListParagraph"/>
+        <w:numPr>
+          <w:ilvl w:val="1"/>
+          <w:numId w:val="3"/>
+        </w:numPr>
+      </w:pPr>
+      <w:r>
+        <w:t>Auto deletes photos after a week, if they have already been consumed by the OCR service</w:t>
+      </w:r>
+    </w:p>
+    <w:p>
+      <w:pPr>
+        <w:pStyle w:val="ListParagraph"/>
+        <w:numPr>
+          <w:ilvl w:val="0"/>
+          <w:numId w:val="3"/>
+        </w:numPr>
+      </w:pPr>
+      <w:r>
+        <w:t>Manually add spelling words – Activity</w:t>
+      </w:r>
+      <w:r>
+        <w:t xml:space="preserve"> - </w:t>
+      </w:r>
+      <w:r>
+        <w:rPr>
+          <w:color w:val="FF0000"/>
+        </w:rPr>
+        <w:t>Graham</w:t>
+      </w:r>
+    </w:p>
+    <w:p>
+      <w:pPr>
+        <w:pStyle w:val="ListParagraph"/>
+        <w:numPr>
+          <w:ilvl w:val="1"/>
+          <w:numId w:val="3"/>
+        </w:numPr>
+      </w:pPr>
+      <w:r>
+        <w:t>User should be able to add words manually to an existing list</w:t>
+      </w:r>
+    </w:p>
+    <w:p>
+      <w:pPr>
+        <w:pStyle w:val="ListParagraph"/>
+        <w:numPr>
+          <w:ilvl w:val="1"/>
+          <w:numId w:val="3"/>
+        </w:numPr>
+      </w:pPr>
+    </w:p>
+    <w:p>
+      <w:pPr>
+        <w:pStyle w:val="ListParagraph"/>
+        <w:numPr>
+          <w:ilvl w:val="0"/>
+          <w:numId w:val="3"/>
+        </w:numPr>
+      </w:pPr>
+      <w:r>
+        <w:t xml:space="preserve">View </w:t>
+      </w:r>
+      <w:r>
+        <w:t>I</w:t>
+      </w:r>
+      <w:r>
+        <w:t xml:space="preserve">mages </w:t>
+      </w:r>
+      <w:r>
+        <w:t>–</w:t>
+      </w:r>
+      <w:r>
+        <w:t xml:space="preserve"> Activity</w:t>
+      </w:r>
+      <w:r>
+        <w:t xml:space="preserve"> </w:t>
+      </w:r>
+      <w:r>
+        <w:t>–</w:t>
+      </w:r>
+      <w:r>
+        <w:t xml:space="preserve"> </w:t>
+      </w:r>
+      <w:r>
+        <w:rPr>
+          <w:color w:val="FF0000"/>
+        </w:rPr>
+        <w:t>Kenyon</w:t>
+      </w:r>
+    </w:p>
+    <w:p>
+      <w:pPr>
+        <w:pStyle w:val="ListParagraph"/>
+        <w:numPr>
+          <w:ilvl w:val="1"/>
+          <w:numId w:val="3"/>
+        </w:numPr>
+      </w:pPr>
+      <w:r>
+        <w:t>User will be able to see</w:t>
+      </w:r>
+      <w:r>
+        <w:t xml:space="preserve"> past images</w:t>
+      </w:r>
+    </w:p>
+    <w:p>
+      <w:pPr>
+        <w:pStyle w:val="ListParagraph"/>
+        <w:numPr>
+          <w:ilvl w:val="1"/>
+          <w:numId w:val="3"/>
+        </w:numPr>
+      </w:pPr>
+      <w:r>
+        <w:t>This will be reliant on blob storage as local images are deleted after a week</w:t>
+      </w:r>
+    </w:p>
+    <w:p>
+      <w:pPr>
+        <w:pStyle w:val="ListParagraph"/>
+        <w:numPr>
+          <w:ilvl w:val="0"/>
+          <w:numId w:val="3"/>
+        </w:numPr>
+      </w:pPr>
+      <w:r>
+        <w:t xml:space="preserve">View Images – Class – </w:t>
+      </w:r>
+      <w:r>
+        <w:rPr>
+          <w:color w:val="FF0000"/>
+        </w:rPr>
+        <w:t>Kenyon</w:t>
+      </w:r>
+    </w:p>
+    <w:p>
+      <w:pPr>
+        <w:pStyle w:val="ListParagraph"/>
+        <w:numPr>
+          <w:ilvl w:val="1"/>
+          <w:numId w:val="3"/>
+        </w:numPr>
+      </w:pPr>
+      <w:r>
+        <w:t>Helper class for View Images – Activity</w:t>
+      </w:r>
+    </w:p>
+    <w:p>
+      <w:pPr>
+        <w:pStyle w:val="ListParagraph"/>
+        <w:numPr>
+          <w:ilvl w:val="0"/>
+          <w:numId w:val="3"/>
+        </w:numPr>
+      </w:pPr>
+      <w:r>
+        <w:t>OCR API</w:t>
+      </w:r>
+      <w:r>
+        <w:t xml:space="preserve"> – Class(es)</w:t>
+      </w:r>
+      <w:r>
+        <w:t xml:space="preserve"> - </w:t>
+      </w:r>
+      <w:r>
+        <w:rPr>
+          <w:color w:val="FF0000"/>
+        </w:rPr>
+        <w:t>Adrian</w:t>
+      </w:r>
+    </w:p>
+    <w:p>
+      <w:pPr>
+        <w:pStyle w:val="ListParagraph"/>
+        <w:numPr>
+          <w:ilvl w:val="1"/>
+          <w:numId w:val="3"/>
+        </w:numPr>
+      </w:pPr>
+      <w:r>
+        <w:t>Send image(s) to Azure Computer Vision API</w:t>
+      </w:r>
+    </w:p>
+    <w:p>
+      <w:pPr>
+        <w:pStyle w:val="ListParagraph"/>
+        <w:numPr>
+          <w:ilvl w:val="1"/>
+          <w:numId w:val="3"/>
+        </w:numPr>
+      </w:pPr>
+      <w:r>
+        <w:t>Process image(s)</w:t>
+      </w:r>
+      <w:r>
+        <w:t xml:space="preserve"> – user should be able to see status</w:t>
+      </w:r>
+    </w:p>
+    <w:p>
+      <w:pPr>
+        <w:pStyle w:val="ListParagraph"/>
+        <w:numPr>
+          <w:ilvl w:val="1"/>
+          <w:numId w:val="3"/>
+        </w:numPr>
+      </w:pPr>
+      <w:r>
+        <w:t>Return text list to activity for user/parent to review and approve</w:t>
+      </w:r>
+    </w:p>
+    <w:p>
+      <w:pPr>
+        <w:pStyle w:val="ListParagraph"/>
+        <w:numPr>
+          <w:ilvl w:val="1"/>
+          <w:numId w:val="3"/>
+        </w:numPr>
+      </w:pPr>
+      <w:r>
+        <w:t>User confirms the name of the list chosen when submitting the image(s)</w:t>
+      </w:r>
+    </w:p>
+    <w:p>
+      <w:pPr>
+        <w:pStyle w:val="ListParagraph"/>
+        <w:numPr>
+          <w:ilvl w:val="1"/>
+          <w:numId w:val="3"/>
+        </w:numPr>
+      </w:pPr>
+      <w:r>
+        <w:t>List is added to the game mode</w:t>
+      </w:r>
+    </w:p>
+    <w:p>
+      <w:pPr>
+        <w:pStyle w:val="ListParagraph"/>
+        <w:numPr>
+          <w:ilvl w:val="1"/>
+          <w:numId w:val="3"/>
+        </w:numPr>
+      </w:pPr>
+      <w:r>
+        <w:t>List is added to the master list (Stretch)</w:t>
+      </w:r>
+    </w:p>
+    <w:p>
+      <w:pPr>
+        <w:pStyle w:val="ListParagraph"/>
+        <w:numPr>
+          <w:ilvl w:val="1"/>
+          <w:numId w:val="3"/>
+        </w:numPr>
+      </w:pPr>
+      <w:r>
+        <w:t>User is returned to main menu</w:t>
+      </w:r>
+    </w:p>
+    <w:p>
+      <w:pPr>
+        <w:pStyle w:val="ListParagraph"/>
+        <w:numPr>
+          <w:ilvl w:val="0"/>
+          <w:numId w:val="3"/>
+        </w:numPr>
+      </w:pPr>
+      <w:r>
+        <w:t>Game Mode</w:t>
+      </w:r>
+      <w:r>
+        <w:t xml:space="preserve"> – Spell the Spoken Word </w:t>
+      </w:r>
+      <w:r>
+        <w:t>–</w:t>
+      </w:r>
+      <w:r>
+        <w:t xml:space="preserve"> Activity</w:t>
+      </w:r>
+      <w:r>
+        <w:t xml:space="preserve"> – </w:t>
+      </w:r>
+      <w:r>
+        <w:rPr>
+          <w:color w:val="FF0000"/>
+        </w:rPr>
+        <w:t>Adrian</w:t>
+      </w:r>
+    </w:p>
+    <w:p>
+      <w:pPr>
+        <w:pStyle w:val="ListParagraph"/>
+        <w:numPr>
+          <w:ilvl w:val="1"/>
+          <w:numId w:val="3"/>
+        </w:numPr>
+      </w:pPr>
+      <w:r>
+        <w:rPr>
+          <w:color w:val="FF0000"/>
+        </w:rPr>
+        <w:t>Since this is going to be big part of the app. Adrian will be doing the UML design for this section. But for all the other development parts of the project we may want to work on this together and divide and conquer as nessiary.</w:t>
+      </w:r>
+    </w:p>
+    <w:p>
+      <w:pPr>
+        <w:pStyle w:val="ListParagraph"/>
+        <w:numPr>
+          <w:ilvl w:val="1"/>
+          <w:numId w:val="3"/>
+        </w:numPr>
+      </w:pPr>
+      <w:r>
+        <w:t>Make it simple but inviting.</w:t>
+      </w:r>
+    </w:p>
+    <w:p>
+      <w:pPr>
+        <w:pStyle w:val="ListParagraph"/>
+        <w:numPr>
+          <w:ilvl w:val="1"/>
+          <w:numId w:val="3"/>
+        </w:numPr>
+      </w:pPr>
+      <w:r>
+        <w:t>Make it fun for a child (K-6)</w:t>
+      </w:r>
+    </w:p>
+    <w:p>
+      <w:pPr>
+        <w:pStyle w:val="ListParagraph"/>
+        <w:numPr>
+          <w:ilvl w:val="2"/>
+          <w:numId w:val="3"/>
+        </w:numPr>
+      </w:pPr>
+      <w:r>
+        <w:t>Reward system with children appropriate badges (Stretch)</w:t>
+      </w:r>
+    </w:p>
+    <w:p>
+      <w:pPr>
+        <w:pStyle w:val="ListParagraph"/>
+        <w:numPr>
+          <w:ilvl w:val="2"/>
+          <w:numId w:val="3"/>
+        </w:numPr>
+      </w:pPr>
+      <w:r>
+        <w:t>Positive verbal and visual feedback for mis-spelled word</w:t>
+      </w:r>
+    </w:p>
+    <w:p>
+      <w:pPr>
+        <w:pStyle w:val="ListParagraph"/>
+        <w:numPr>
+          <w:ilvl w:val="2"/>
+          <w:numId w:val="3"/>
+        </w:numPr>
+      </w:pPr>
+      <w:r>
+        <w:t>Verbal and visual reward for correctly spelled word</w:t>
+      </w:r>
+    </w:p>
+    <w:p>
+      <w:pPr>
+        <w:pStyle w:val="ListParagraph"/>
+        <w:numPr>
+          <w:ilvl w:val="1"/>
+          <w:numId w:val="3"/>
+        </w:numPr>
+      </w:pPr>
+      <w:r>
+        <w:t>Selection for user to choose spelling list by name</w:t>
+      </w:r>
+    </w:p>
+    <w:p>
+      <w:pPr>
+        <w:pStyle w:val="ListParagraph"/>
+        <w:numPr>
+          <w:ilvl w:val="1"/>
+          <w:numId w:val="3"/>
+        </w:numPr>
+      </w:pPr>
+      <w:r>
+        <w:t>Text to Speech integration – App will say the word out loud</w:t>
+      </w:r>
+    </w:p>
+    <w:p>
+      <w:pPr>
+        <w:pStyle w:val="ListParagraph"/>
+        <w:numPr>
+          <w:ilvl w:val="1"/>
+          <w:numId w:val="3"/>
+        </w:numPr>
+      </w:pPr>
+      <w:r>
+        <w:t>User will use keyboard to spell the word.</w:t>
+      </w:r>
+    </w:p>
+    <w:p>
+      <w:pPr>
+        <w:pStyle w:val="ListParagraph"/>
+        <w:numPr>
+          <w:ilvl w:val="1"/>
+          <w:numId w:val="3"/>
+        </w:numPr>
+      </w:pPr>
+      <w:r>
+        <w:t>Button for word to be repeated</w:t>
+      </w:r>
+    </w:p>
+    <w:p>
+      <w:pPr>
+        <w:pStyle w:val="ListParagraph"/>
+        <w:numPr>
+          <w:ilvl w:val="1"/>
+          <w:numId w:val="3"/>
+        </w:numPr>
+      </w:pPr>
+      <w:r>
+        <w:t>Adds progress to advanced reporting (Stretch)</w:t>
+      </w:r>
+    </w:p>
+    <w:p>
+      <w:pPr>
+        <w:pStyle w:val="ListParagraph"/>
+        <w:numPr>
+          <w:ilvl w:val="0"/>
+          <w:numId w:val="3"/>
+        </w:numPr>
+      </w:pPr>
+      <w:r>
+        <w:t>Text-to-Speech – Class(es)</w:t>
+      </w:r>
+      <w:r>
+        <w:t xml:space="preserve"> - </w:t>
+      </w:r>
+      <w:r>
+        <w:rPr>
+          <w:color w:val="FF0000"/>
+        </w:rPr>
+        <w:t>Graham</w:t>
+      </w:r>
+    </w:p>
+    <w:p>
+      <w:pPr>
+        <w:pStyle w:val="ListParagraph"/>
+        <w:numPr>
+          <w:ilvl w:val="1"/>
+          <w:numId w:val="3"/>
+        </w:numPr>
+      </w:pPr>
+      <w:r>
+        <w:rPr>
+          <w:rFonts w:cstheme="minorHAnsi"/>
+        </w:rPr>
+        <w:t>Azure cognitive services</w:t>
+      </w:r>
+      <w:r>
+        <w:rPr>
+          <w:rFonts w:cstheme="minorHAnsi"/>
+        </w:rPr>
+        <w:t xml:space="preserve"> or Android Studio API</w:t>
+      </w:r>
+    </w:p>
+    <w:p>
+      <w:pPr>
+        <w:pStyle w:val="ListParagraph"/>
+        <w:numPr>
+          <w:ilvl w:val="1"/>
+          <w:numId w:val="3"/>
+        </w:numPr>
+      </w:pPr>
+      <w:r>
+        <w:t>User should hear the word(s) from the word list in game mode</w:t>
+      </w:r>
+    </w:p>
+    <w:p>
+      <w:pPr>
+        <w:pStyle w:val="ListParagraph"/>
+        <w:numPr>
+          <w:ilvl w:val="1"/>
+          <w:numId w:val="3"/>
+        </w:numPr>
+      </w:pPr>
+      <w:r>
+        <w:t>In Game Mode the Text-to-Speech should</w:t>
+      </w:r>
+      <w:r>
+        <w:t xml:space="preserve"> “read” the words one at a time</w:t>
+      </w:r>
+    </w:p>
+    <w:p>
+      <w:pPr>
+        <w:pStyle w:val="ListParagraph"/>
+        <w:numPr>
+          <w:ilvl w:val="0"/>
+          <w:numId w:val="3"/>
+        </w:numPr>
+      </w:pPr>
+      <w:r>
+        <w:t>Cloud Storage</w:t>
+      </w:r>
+      <w:r>
+        <w:t xml:space="preserve"> - </w:t>
+      </w:r>
+      <w:r>
+        <w:rPr>
+          <w:color w:val="FF0000"/>
+        </w:rPr>
+        <w:t>Ruben</w:t>
+      </w:r>
+    </w:p>
+    <w:p>
+      <w:pPr>
+        <w:pStyle w:val="ListParagraph"/>
+        <w:numPr>
+          <w:ilvl w:val="1"/>
+          <w:numId w:val="3"/>
+        </w:numPr>
+        <w:rPr>
+          <w:rFonts w:cstheme="minorHAnsi"/>
+        </w:rPr>
+      </w:pPr>
+      <w:r>
+        <w:rPr>
+          <w:rFonts w:cstheme="minorHAnsi"/>
+        </w:rPr>
         <w:lastRenderedPageBreak/>
-        <w:t>User inputs a name or week # or some other way of identifying the spelling list</w:t>
-      </w:r>
-    </w:p>
-    <w:p>
-      <w:pPr>
-        <w:pStyle w:val="ListParagraph"/>
-        <w:numPr>
-          <w:ilvl w:val="1"/>
-          <w:numId w:val="3"/>
-        </w:numPr>
-      </w:pPr>
-      <w:r>
-        <w:t>Auto deletes photos after a week, if they have already been consumed by the OCR service</w:t>
-      </w:r>
-    </w:p>
-    <w:p>
-      <w:pPr>
-        <w:pStyle w:val="ListParagraph"/>
-        <w:numPr>
-          <w:ilvl w:val="0"/>
-          <w:numId w:val="3"/>
-        </w:numPr>
-      </w:pPr>
-      <w:r>
-        <w:t>Manually add spelling words – Activity</w:t>
-      </w:r>
-      <w:r>
-        <w:t xml:space="preserve"> - </w:t>
-      </w:r>
-      <w:r>
-        <w:rPr>
-          <w:color w:val="FF0000"/>
-        </w:rPr>
-        <w:t>Graham</w:t>
-      </w:r>
-    </w:p>
-    <w:p>
-      <w:pPr>
-        <w:pStyle w:val="ListParagraph"/>
-        <w:numPr>
-          <w:ilvl w:val="1"/>
-          <w:numId w:val="3"/>
-        </w:numPr>
-      </w:pPr>
-      <w:r>
-        <w:t>User should be able to add words manually to an existing list</w:t>
-      </w:r>
-    </w:p>
-    <w:p>
-      <w:pPr>
-        <w:pStyle w:val="ListParagraph"/>
-        <w:numPr>
-          <w:ilvl w:val="1"/>
-          <w:numId w:val="3"/>
-        </w:numPr>
-      </w:pPr>
-    </w:p>
-    <w:p>
-      <w:pPr>
-        <w:pStyle w:val="ListParagraph"/>
-        <w:numPr>
-          <w:ilvl w:val="0"/>
-          <w:numId w:val="3"/>
-        </w:numPr>
-      </w:pPr>
-      <w:r>
-        <w:t xml:space="preserve">View </w:t>
-      </w:r>
-      <w:r>
-        <w:t>I</w:t>
-      </w:r>
-      <w:r>
-        <w:t xml:space="preserve">mages </w:t>
-      </w:r>
-      <w:r>
-        <w:t>–</w:t>
-      </w:r>
-      <w:r>
-        <w:t xml:space="preserve"> Activity</w:t>
-      </w:r>
-      <w:r>
-        <w:t xml:space="preserve"> </w:t>
-      </w:r>
-      <w:r>
-        <w:t>–</w:t>
-      </w:r>
-      <w:r>
-        <w:t xml:space="preserve"> </w:t>
-      </w:r>
-      <w:r>
-        <w:rPr>
-          <w:color w:val="FF0000"/>
-        </w:rPr>
-        <w:t>Kenyon</w:t>
-      </w:r>
-    </w:p>
-    <w:p>
-      <w:pPr>
-        <w:pStyle w:val="ListParagraph"/>
-        <w:numPr>
-          <w:ilvl w:val="1"/>
-          <w:numId w:val="3"/>
-        </w:numPr>
-      </w:pPr>
-      <w:r>
-        <w:t>User will be able to see</w:t>
-      </w:r>
-      <w:r>
-        <w:t xml:space="preserve"> past images</w:t>
-      </w:r>
-    </w:p>
-    <w:p>
-      <w:pPr>
-        <w:pStyle w:val="ListParagraph"/>
-        <w:numPr>
-          <w:ilvl w:val="1"/>
-          <w:numId w:val="3"/>
-        </w:numPr>
-      </w:pPr>
-      <w:r>
-        <w:t>This will be reliant on blob storage as local images are deleted after a week</w:t>
-      </w:r>
-    </w:p>
-    <w:p>
-      <w:pPr>
-        <w:pStyle w:val="ListParagraph"/>
-        <w:numPr>
-          <w:ilvl w:val="0"/>
-          <w:numId w:val="3"/>
-        </w:numPr>
-      </w:pPr>
-      <w:r>
-        <w:t xml:space="preserve">View Images – Class – </w:t>
-      </w:r>
-      <w:r>
-        <w:rPr>
-          <w:color w:val="FF0000"/>
-        </w:rPr>
-        <w:t>Kenyon</w:t>
-      </w:r>
-    </w:p>
-    <w:p>
-      <w:pPr>
-        <w:pStyle w:val="ListParagraph"/>
-        <w:numPr>
-          <w:ilvl w:val="1"/>
-          <w:numId w:val="3"/>
-        </w:numPr>
-      </w:pPr>
-      <w:r>
-        <w:t>Helper class for View Images – Activity</w:t>
-      </w:r>
-    </w:p>
-    <w:p>
-      <w:pPr>
-        <w:pStyle w:val="ListParagraph"/>
-        <w:numPr>
-          <w:ilvl w:val="0"/>
-          <w:numId w:val="3"/>
-        </w:numPr>
-      </w:pPr>
-      <w:r>
-        <w:t>OCR API</w:t>
-      </w:r>
-      <w:r>
-        <w:t xml:space="preserve"> – Class(es)</w:t>
-      </w:r>
-      <w:r>
-        <w:t xml:space="preserve"> - </w:t>
-      </w:r>
-      <w:r>
-        <w:rPr>
-          <w:color w:val="FF0000"/>
-        </w:rPr>
-        <w:t>Adrian</w:t>
-      </w:r>
-    </w:p>
-    <w:p>
-      <w:pPr>
-        <w:pStyle w:val="ListParagraph"/>
-        <w:numPr>
-          <w:ilvl w:val="1"/>
-          <w:numId w:val="3"/>
-        </w:numPr>
-      </w:pPr>
-      <w:r>
-        <w:t>Send image(s) to Azure Computer Vision API</w:t>
-      </w:r>
-    </w:p>
-    <w:p>
-      <w:pPr>
-        <w:pStyle w:val="ListParagraph"/>
-        <w:numPr>
-          <w:ilvl w:val="1"/>
-          <w:numId w:val="3"/>
-        </w:numPr>
-      </w:pPr>
-      <w:r>
-        <w:t>Process image(s)</w:t>
-      </w:r>
-      <w:r>
-        <w:t xml:space="preserve"> – user should be able to see status</w:t>
-      </w:r>
-    </w:p>
-    <w:p>
-      <w:pPr>
-        <w:pStyle w:val="ListParagraph"/>
-        <w:numPr>
-          <w:ilvl w:val="1"/>
-          <w:numId w:val="3"/>
-        </w:numPr>
-      </w:pPr>
-      <w:r>
-        <w:t>Return text list to activity for user/parent to review and approve</w:t>
-      </w:r>
-    </w:p>
-    <w:p>
-      <w:pPr>
-        <w:pStyle w:val="ListParagraph"/>
-        <w:numPr>
-          <w:ilvl w:val="1"/>
-          <w:numId w:val="3"/>
-        </w:numPr>
-      </w:pPr>
-      <w:r>
-        <w:t>User confirms the name of the list chosen when submitting the image(s)</w:t>
-      </w:r>
-    </w:p>
-    <w:p>
-      <w:pPr>
-        <w:pStyle w:val="ListParagraph"/>
-        <w:numPr>
-          <w:ilvl w:val="1"/>
-          <w:numId w:val="3"/>
-        </w:numPr>
-      </w:pPr>
-      <w:r>
-        <w:t>List is added to the game mode</w:t>
-      </w:r>
-    </w:p>
-    <w:p>
-      <w:pPr>
-        <w:pStyle w:val="ListParagraph"/>
-        <w:numPr>
-          <w:ilvl w:val="1"/>
-          <w:numId w:val="3"/>
-        </w:numPr>
-      </w:pPr>
-      <w:r>
-        <w:t>List is added to the master list (Stretch)</w:t>
-      </w:r>
-    </w:p>
-    <w:p>
-      <w:pPr>
-        <w:pStyle w:val="ListParagraph"/>
-        <w:numPr>
-          <w:ilvl w:val="1"/>
-          <w:numId w:val="3"/>
-        </w:numPr>
-      </w:pPr>
-      <w:r>
-        <w:t>User is returned to main menu</w:t>
-      </w:r>
-    </w:p>
-    <w:p>
-      <w:pPr>
-        <w:pStyle w:val="ListParagraph"/>
-        <w:numPr>
-          <w:ilvl w:val="0"/>
-          <w:numId w:val="3"/>
-        </w:numPr>
-      </w:pPr>
-      <w:r>
-        <w:t>Game Mode</w:t>
-      </w:r>
-      <w:r>
-        <w:t xml:space="preserve"> – Spell the Spoken Word </w:t>
-      </w:r>
-      <w:r>
-        <w:t>–</w:t>
-      </w:r>
-      <w:r>
-        <w:t xml:space="preserve"> Activity</w:t>
-      </w:r>
-      <w:r>
-        <w:t xml:space="preserve"> – </w:t>
-      </w:r>
-      <w:r>
-        <w:rPr>
-          <w:color w:val="FF0000"/>
-        </w:rPr>
-        <w:t>Adrian</w:t>
-      </w:r>
-    </w:p>
-    <w:p>
-      <w:pPr>
-        <w:pStyle w:val="ListParagraph"/>
-        <w:numPr>
-          <w:ilvl w:val="1"/>
-          <w:numId w:val="3"/>
-        </w:numPr>
-      </w:pPr>
-      <w:r>
-        <w:rPr>
-          <w:color w:val="FF0000"/>
-        </w:rPr>
-        <w:t>Since this is going to be big part of the app. Adrian will be doing the UML design for this section. But for all the other development parts of the project we may want to work on this together and divide and conquer as nessiary.</w:t>
-      </w:r>
-    </w:p>
-    <w:p>
-      <w:pPr>
-        <w:pStyle w:val="ListParagraph"/>
-        <w:numPr>
-          <w:ilvl w:val="1"/>
-          <w:numId w:val="3"/>
-        </w:numPr>
-      </w:pPr>
-      <w:r>
-        <w:t>Make it simple but inviting.</w:t>
-      </w:r>
-    </w:p>
-    <w:p>
-      <w:pPr>
-        <w:pStyle w:val="ListParagraph"/>
-        <w:numPr>
-          <w:ilvl w:val="1"/>
-          <w:numId w:val="3"/>
-        </w:numPr>
-      </w:pPr>
-      <w:r>
-        <w:t>Make it fun for a child (K-6)</w:t>
-      </w:r>
-    </w:p>
-    <w:p>
-      <w:pPr>
-        <w:pStyle w:val="ListParagraph"/>
-        <w:numPr>
-          <w:ilvl w:val="2"/>
-          <w:numId w:val="3"/>
-        </w:numPr>
-      </w:pPr>
-      <w:r>
-        <w:t>Reward system with children appropriate badges (Stretch)</w:t>
-      </w:r>
-    </w:p>
-    <w:p>
-      <w:pPr>
-        <w:pStyle w:val="ListParagraph"/>
-        <w:numPr>
-          <w:ilvl w:val="2"/>
-          <w:numId w:val="3"/>
-        </w:numPr>
-      </w:pPr>
-      <w:r>
-        <w:t>Positive verbal and visual feedback for mis-spelled word</w:t>
-      </w:r>
-    </w:p>
-    <w:p>
-      <w:pPr>
-        <w:pStyle w:val="ListParagraph"/>
-        <w:numPr>
-          <w:ilvl w:val="2"/>
-          <w:numId w:val="3"/>
-        </w:numPr>
-      </w:pPr>
-      <w:r>
-        <w:t>Verbal and visual reward for correctly spelled word</w:t>
-      </w:r>
-    </w:p>
-    <w:p>
-      <w:pPr>
-        <w:pStyle w:val="ListParagraph"/>
-        <w:numPr>
-          <w:ilvl w:val="1"/>
-          <w:numId w:val="3"/>
-        </w:numPr>
-      </w:pPr>
-      <w:r>
-        <w:t>Selection for user to choose spelling list by name</w:t>
-      </w:r>
-    </w:p>
-    <w:p>
-      <w:pPr>
-        <w:pStyle w:val="ListParagraph"/>
-        <w:numPr>
-          <w:ilvl w:val="1"/>
-          <w:numId w:val="3"/>
-        </w:numPr>
-      </w:pPr>
-      <w:r>
-        <w:t>Text to Speech integration – App will say the word out loud</w:t>
-      </w:r>
-    </w:p>
-    <w:p>
-      <w:pPr>
-        <w:pStyle w:val="ListParagraph"/>
-        <w:numPr>
-          <w:ilvl w:val="1"/>
-          <w:numId w:val="3"/>
-        </w:numPr>
-      </w:pPr>
-      <w:r>
-        <w:t>User will use keyboard to spell the word.</w:t>
-      </w:r>
-    </w:p>
-    <w:p>
-      <w:pPr>
-        <w:pStyle w:val="ListParagraph"/>
-        <w:numPr>
-          <w:ilvl w:val="1"/>
-          <w:numId w:val="3"/>
-        </w:numPr>
-      </w:pPr>
-      <w:r>
-        <w:t>Button for word to be repeated</w:t>
-      </w:r>
-    </w:p>
-    <w:p>
-      <w:pPr>
-        <w:pStyle w:val="ListParagraph"/>
-        <w:numPr>
-          <w:ilvl w:val="1"/>
-          <w:numId w:val="3"/>
-        </w:numPr>
-      </w:pPr>
-      <w:r>
-        <w:t>Adds progress to advanced reporting (Stretch)</w:t>
-      </w:r>
-    </w:p>
-    <w:p>
-      <w:pPr>
-        <w:pStyle w:val="ListParagraph"/>
-        <w:numPr>
-          <w:ilvl w:val="0"/>
-          <w:numId w:val="3"/>
-        </w:numPr>
-      </w:pPr>
-      <w:r>
-        <w:t>Text-to-Speech – Class(es)</w:t>
-      </w:r>
-      <w:r>
-        <w:t xml:space="preserve"> - </w:t>
-      </w:r>
-      <w:r>
-        <w:rPr>
-          <w:color w:val="FF0000"/>
-        </w:rPr>
-        <w:t>Graham</w:t>
-      </w:r>
-    </w:p>
-    <w:p>
-      <w:pPr>
-        <w:pStyle w:val="ListParagraph"/>
-        <w:numPr>
-          <w:ilvl w:val="1"/>
-          <w:numId w:val="3"/>
-        </w:numPr>
-      </w:pPr>
-      <w:r>
+        <w:t>Azure Blob storage for stored images</w:t>
+      </w:r>
+    </w:p>
+    <w:p>
+      <w:pPr>
+        <w:pStyle w:val="ListParagraph"/>
+        <w:numPr>
+          <w:ilvl w:val="1"/>
+          <w:numId w:val="3"/>
+        </w:numPr>
         <w:rPr>
           <w:rFonts w:cstheme="minorHAnsi"/>
         </w:rPr>
-        <w:t>Azure cognitive services</w:t>
-      </w:r>
+      </w:pPr>
       <w:r>
         <w:rPr>
           <w:rFonts w:cstheme="minorHAnsi"/>
         </w:rPr>
-        <w:t xml:space="preserve"> or Android Studio API</w:t>
-      </w:r>
-    </w:p>
-    <w:p>
-      <w:pPr>
-        <w:pStyle w:val="ListParagraph"/>
-        <w:numPr>
-          <w:ilvl w:val="1"/>
-          <w:numId w:val="3"/>
-        </w:numPr>
-      </w:pPr>
-      <w:r>
-        <w:t>User should hear the word(s) from the word list in game mode</w:t>
-      </w:r>
-    </w:p>
-    <w:p>
-      <w:pPr>
-        <w:pStyle w:val="ListParagraph"/>
-        <w:numPr>
-          <w:ilvl w:val="1"/>
-          <w:numId w:val="3"/>
-        </w:numPr>
-      </w:pPr>
-      <w:r>
-        <w:t>In Game Mode the Text-to-Speech should</w:t>
-      </w:r>
-      <w:r>
-        <w:t xml:space="preserve"> “read” the words one at a time</w:t>
-      </w:r>
-    </w:p>
-    <w:p>
-      <w:pPr>
-        <w:pStyle w:val="ListParagraph"/>
-        <w:numPr>
-          <w:ilvl w:val="0"/>
-          <w:numId w:val="3"/>
-        </w:numPr>
-      </w:pPr>
-      <w:r>
-        <w:t>Cloud Storage</w:t>
-      </w:r>
-      <w:r>
-        <w:t xml:space="preserve"> - </w:t>
-      </w:r>
-      <w:r>
-        <w:rPr>
-          <w:color w:val="FF0000"/>
-        </w:rPr>
-        <w:t>Ruben</w:t>
-      </w:r>
-    </w:p>
-    <w:p>
-      <w:pPr>
-        <w:pStyle w:val="ListParagraph"/>
-        <w:numPr>
-          <w:ilvl w:val="1"/>
-          <w:numId w:val="3"/>
-        </w:numPr>
-        <w:rPr>
-          <w:rFonts w:cstheme="minorHAnsi"/>
-        </w:rPr>
-      </w:pPr>
-      <w:r>
-        <w:rPr>
-          <w:rFonts w:cstheme="minorHAnsi"/>
-        </w:rPr>
-        <w:t>Azure Blob storage for stored images</w:t>
-      </w:r>
-    </w:p>
-    <w:p>
-      <w:pPr>
-        <w:pStyle w:val="ListParagraph"/>
-        <w:numPr>
-          <w:ilvl w:val="1"/>
-          <w:numId w:val="3"/>
-        </w:numPr>
-        <w:rPr>
-          <w:rFonts w:cstheme="minorHAnsi"/>
-        </w:rPr>
-      </w:pPr>
-      <w:r>
-        <w:rPr>
-          <w:rFonts w:cstheme="minorHAnsi"/>
-        </w:rPr>
         <w:t>Azure Database for all other data persistence</w:t>
       </w:r>
     </w:p>
@@ -1105,7 +1138,6 @@
       </w:pPr>
       <w:proofErr w:type="spellStart"/>
       <w:r>
-        <w:lastRenderedPageBreak/>
         <w:t>SnapNSpell</w:t>
       </w:r>
       <w:proofErr w:type="spellEnd"/>
@@ -1139,73 +1171,14 @@
         <w:jc w:val="center"/>
       </w:pPr>
       <w:r>
+        <w:rPr>
+          <w:noProof/>
+        </w:rPr>
         <w:drawing>
           <wp:inline distT="0" distB="0" distL="0" distR="0" wp14:anchorId="5D249218" wp14:editId="1CF43383">
             <wp:extent cx="2614305" cy="3971562"/>
             <wp:effectExtent l="0" t="0" r="0" b="0"/>
             <wp:docPr id="1" name="Picture 1"/>
-            <wp:cNvGraphicFramePr>
-              <a:graphicFrameLocks xmlns:a="http://schemas.openxmlformats.org/drawingml/2006/main" noChangeAspect="1"/>
-            </wp:cNvGraphicFramePr>
-            <a:graphic xmlns:a="http://schemas.openxmlformats.org/drawingml/2006/main">
-              <a:graphicData uri="http://schemas.openxmlformats.org/drawingml/2006/picture">
-                <pic:pic xmlns:pic="http://schemas.openxmlformats.org/drawingml/2006/picture">
-                  <pic:nvPicPr>
-                    <pic:cNvPr id="1" name=""/>
-                    <pic:cNvPicPr/>
-                  </pic:nvPicPr>
-                  <pic:blipFill>
-                    <a:blip r:embed="rId5"/>
-                    <a:stretch>
-                      <a:fillRect/>
-                    </a:stretch>
-                  </pic:blipFill>
-                  <pic:spPr>
-                    <a:xfrm>
-                      <a:off x="0" y="0"/>
-                      <a:ext cx="2633115" cy="4000137"/>
-                    </a:xfrm>
-                    <a:prstGeom prst="rect">
-                      <a:avLst/>
-                    </a:prstGeom>
-                  </pic:spPr>
-                </pic:pic>
-              </a:graphicData>
-            </a:graphic>
-          </wp:inline>
-        </w:drawing>
-      </w:r>
-    </w:p>
-    <w:p>
-      <w:pPr>
-        <w:jc w:val="center"/>
-        <w:rPr>
-          <w:b/>
-          <w:bCs/>
-          <w:sz w:val="24"/>
-          <w:szCs w:val="24"/>
-        </w:rPr>
-      </w:pPr>
-      <w:r>
-        <w:rPr>
-          <w:b/>
-          <w:bCs/>
-          <w:sz w:val="24"/>
-          <w:szCs w:val="24"/>
-        </w:rPr>
-        <w:t>MANUALLY ADD WORDS</w:t>
-      </w:r>
-    </w:p>
-    <w:p>
-      <w:pPr>
-        <w:jc w:val="center"/>
-      </w:pPr>
-      <w:r>
-        <w:drawing>
-          <wp:inline distT="0" distB="0" distL="0" distR="0" wp14:anchorId="34ECBE00" wp14:editId="1ADD7364">
-            <wp:extent cx="2721515" cy="2876895"/>
-            <wp:effectExtent l="0" t="0" r="3175" b="0"/>
-            <wp:docPr id="2" name="Picture 2"/>
             <wp:cNvGraphicFramePr>
               <a:graphicFrameLocks xmlns:a="http://schemas.openxmlformats.org/drawingml/2006/main" noChangeAspect="1"/>
             </wp:cNvGraphicFramePr>
@@ -1225,7 +1198,7 @@
                   <pic:spPr>
                     <a:xfrm>
                       <a:off x="0" y="0"/>
-                      <a:ext cx="2752000" cy="2909121"/>
+                      <a:ext cx="2633115" cy="4000137"/>
                     </a:xfrm>
                     <a:prstGeom prst="rect">
                       <a:avLst/>
@@ -1248,16 +1221,17 @@
           <w:szCs w:val="24"/>
         </w:rPr>
       </w:pPr>
-      <w:r>
+    </w:p>
+    <w:p>
+      <w:pPr>
+        <w:jc w:val="center"/>
         <w:rPr>
           <w:b/>
           <w:bCs/>
           <w:sz w:val="24"/>
           <w:szCs w:val="24"/>
         </w:rPr>
-        <w:lastRenderedPageBreak/>
-        <w:t>ADD IMAGE OF WORD</w:t>
-      </w:r>
+      </w:pPr>
     </w:p>
     <w:p>
       <w:pPr>
@@ -1269,18 +1243,85 @@
           <w:szCs w:val="24"/>
         </w:rPr>
       </w:pPr>
-      <w:r>
+    </w:p>
+    <w:p>
+      <w:pPr>
+        <w:jc w:val="center"/>
         <w:rPr>
           <w:b/>
           <w:bCs/>
           <w:sz w:val="24"/>
           <w:szCs w:val="24"/>
         </w:rPr>
+      </w:pPr>
+    </w:p>
+    <w:p>
+      <w:pPr>
+        <w:jc w:val="center"/>
+        <w:rPr>
+          <w:b/>
+          <w:bCs/>
+          <w:sz w:val="24"/>
+          <w:szCs w:val="24"/>
+        </w:rPr>
+      </w:pPr>
+    </w:p>
+    <w:p>
+      <w:pPr>
+        <w:jc w:val="center"/>
+        <w:rPr>
+          <w:b/>
+          <w:bCs/>
+          <w:sz w:val="24"/>
+          <w:szCs w:val="24"/>
+        </w:rPr>
+      </w:pPr>
+    </w:p>
+    <w:p>
+      <w:pPr>
+        <w:jc w:val="center"/>
+        <w:rPr>
+          <w:b/>
+          <w:bCs/>
+          <w:sz w:val="24"/>
+          <w:szCs w:val="24"/>
+        </w:rPr>
+      </w:pPr>
+    </w:p>
+    <w:p>
+      <w:pPr>
+        <w:jc w:val="center"/>
+        <w:rPr>
+          <w:b/>
+          <w:bCs/>
+          <w:sz w:val="24"/>
+          <w:szCs w:val="24"/>
+        </w:rPr>
+      </w:pPr>
+      <w:r>
+        <w:rPr>
+          <w:b/>
+          <w:bCs/>
+          <w:sz w:val="24"/>
+          <w:szCs w:val="24"/>
+        </w:rPr>
+        <w:lastRenderedPageBreak/>
+        <w:t>MANUALLY ADD WORDS</w:t>
+      </w:r>
+    </w:p>
+    <w:p>
+      <w:pPr>
+        <w:jc w:val="center"/>
+      </w:pPr>
+      <w:r>
+        <w:rPr>
+          <w:noProof/>
+        </w:rPr>
         <w:drawing>
-          <wp:inline distT="0" distB="0" distL="0" distR="0" wp14:anchorId="4BA7BC37" wp14:editId="2CEDEE18">
-            <wp:extent cx="3705225" cy="5894160"/>
-            <wp:effectExtent l="0" t="0" r="0" b="0"/>
-            <wp:docPr id="3" name="Picture 3"/>
+          <wp:inline distT="0" distB="0" distL="0" distR="0" wp14:anchorId="34ECBE00" wp14:editId="0EA618EE">
+            <wp:extent cx="2352675" cy="2486997"/>
+            <wp:effectExtent l="0" t="0" r="0" b="8890"/>
+            <wp:docPr id="2" name="Picture 2"/>
             <wp:cNvGraphicFramePr>
               <a:graphicFrameLocks xmlns:a="http://schemas.openxmlformats.org/drawingml/2006/main" noChangeAspect="1"/>
             </wp:cNvGraphicFramePr>
@@ -1300,7 +1341,7 @@
                   <pic:spPr>
                     <a:xfrm>
                       <a:off x="0" y="0"/>
-                      <a:ext cx="3726320" cy="5927717"/>
+                      <a:ext cx="2418625" cy="2556712"/>
                     </a:xfrm>
                     <a:prstGeom prst="rect">
                       <a:avLst/>
@@ -1323,17 +1364,15 @@
           <w:szCs w:val="24"/>
         </w:rPr>
       </w:pPr>
-    </w:p>
-    <w:p>
-      <w:pPr>
-        <w:jc w:val="center"/>
+      <w:r>
         <w:rPr>
           <w:b/>
           <w:bCs/>
           <w:sz w:val="24"/>
           <w:szCs w:val="24"/>
         </w:rPr>
-      </w:pPr>
+        <w:t>ADD IMAGE OF WORD</w:t>
+      </w:r>
     </w:p>
     <w:p>
       <w:pPr>
@@ -1345,83 +1384,19 @@
           <w:szCs w:val="24"/>
         </w:rPr>
       </w:pPr>
-    </w:p>
-    <w:p>
-      <w:pPr>
-        <w:jc w:val="center"/>
+      <w:r>
         <w:rPr>
           <w:b/>
           <w:bCs/>
+          <w:noProof/>
           <w:sz w:val="24"/>
           <w:szCs w:val="24"/>
         </w:rPr>
-      </w:pPr>
-    </w:p>
-    <w:p>
-      <w:pPr>
-        <w:jc w:val="center"/>
-        <w:rPr>
-          <w:b/>
-          <w:bCs/>
-          <w:sz w:val="24"/>
-          <w:szCs w:val="24"/>
-        </w:rPr>
-      </w:pPr>
-    </w:p>
-    <w:p>
-      <w:pPr>
-        <w:jc w:val="center"/>
-        <w:rPr>
-          <w:b/>
-          <w:bCs/>
-          <w:sz w:val="24"/>
-          <w:szCs w:val="24"/>
-        </w:rPr>
-      </w:pPr>
-    </w:p>
-    <w:p>
-      <w:pPr>
-        <w:jc w:val="center"/>
-        <w:rPr>
-          <w:b/>
-          <w:bCs/>
-          <w:sz w:val="24"/>
-          <w:szCs w:val="24"/>
-        </w:rPr>
-      </w:pPr>
-      <w:r>
-        <w:rPr>
-          <w:b/>
-          <w:bCs/>
-          <w:sz w:val="24"/>
-          <w:szCs w:val="24"/>
-        </w:rPr>
-        <w:lastRenderedPageBreak/>
-        <w:t>SPELL THE SPOKEN WORD GAME MENU</w:t>
-      </w:r>
-    </w:p>
-    <w:p>
-      <w:pPr>
-        <w:jc w:val="center"/>
-        <w:rPr>
-          <w:b/>
-          <w:bCs/>
-          <w:sz w:val="24"/>
-          <w:szCs w:val="24"/>
-        </w:rPr>
-      </w:pPr>
-      <w:r>
-        <w:rPr>
-          <w:b/>
-          <w:bCs/>
-          <w:sz w:val="24"/>
-          <w:szCs w:val="24"/>
-        </w:rPr>
         <w:drawing>
-          <wp:inline distT="0" distB="0" distL="0" distR="0" wp14:anchorId="14AF2130" wp14:editId="4281664E">
-            <wp:extent cx="2514600" cy="3450979"/>
-            <wp:effectExtent l="0" t="0" r="0" b="0"/>
-            <wp:docPr id="4" name="Picture 4"/>
+          <wp:inline distT="0" distB="0" distL="0" distR="0" wp14:anchorId="4BA7BC37" wp14:editId="6EB5F97E">
+            <wp:extent cx="2771929" cy="4409500"/>
+            <wp:effectExtent l="0" t="0" r="9525" b="0"/>
+            <wp:docPr id="3" name="Picture 3"/>
             <wp:cNvGraphicFramePr>
               <a:graphicFrameLocks xmlns:a="http://schemas.openxmlformats.org/drawingml/2006/main" noChangeAspect="1"/>
             </wp:cNvGraphicFramePr>
@@ -1441,7 +1416,7 @@
                   <pic:spPr>
                     <a:xfrm>
                       <a:off x="0" y="0"/>
-                      <a:ext cx="2558333" cy="3510998"/>
+                      <a:ext cx="2811931" cy="4473134"/>
                     </a:xfrm>
                     <a:prstGeom prst="rect">
                       <a:avLst/>
@@ -1464,15 +1439,17 @@
           <w:szCs w:val="24"/>
         </w:rPr>
       </w:pPr>
-      <w:r>
+    </w:p>
+    <w:p>
+      <w:pPr>
+        <w:jc w:val="center"/>
         <w:rPr>
           <w:b/>
           <w:bCs/>
           <w:sz w:val="24"/>
           <w:szCs w:val="24"/>
         </w:rPr>
-        <w:t>PICK WORD BANK TO PRACTICE</w:t>
-      </w:r>
+      </w:pPr>
     </w:p>
     <w:p>
       <w:pPr>
@@ -1484,6 +1461,8 @@
           <w:szCs w:val="24"/>
         </w:rPr>
       </w:pPr>
+      <w:bookmarkStart w:id="0" w:name="_GoBack"/>
+      <w:bookmarkEnd w:id="0"/>
       <w:r>
         <w:rPr>
           <w:b/>
@@ -1491,11 +1470,33 @@
           <w:sz w:val="24"/>
           <w:szCs w:val="24"/>
         </w:rPr>
+        <w:lastRenderedPageBreak/>
+        <w:t>SPELL THE SPOKEN WORD GAME MENU</w:t>
+      </w:r>
+    </w:p>
+    <w:p>
+      <w:pPr>
+        <w:jc w:val="center"/>
+        <w:rPr>
+          <w:b/>
+          <w:bCs/>
+          <w:sz w:val="24"/>
+          <w:szCs w:val="24"/>
+        </w:rPr>
+      </w:pPr>
+      <w:r>
+        <w:rPr>
+          <w:b/>
+          <w:bCs/>
+          <w:noProof/>
+          <w:sz w:val="24"/>
+          <w:szCs w:val="24"/>
+        </w:rPr>
         <w:drawing>
-          <wp:inline distT="0" distB="0" distL="0" distR="0" wp14:anchorId="11FF1E5C" wp14:editId="07C9D00C">
-            <wp:extent cx="2457450" cy="4011151"/>
-            <wp:effectExtent l="0" t="0" r="0" b="8890"/>
-            <wp:docPr id="5" name="Picture 5"/>
+          <wp:inline distT="0" distB="0" distL="0" distR="0" wp14:anchorId="14AF2130" wp14:editId="4281664E">
+            <wp:extent cx="2514600" cy="3450979"/>
+            <wp:effectExtent l="0" t="0" r="0" b="0"/>
+            <wp:docPr id="4" name="Picture 4"/>
             <wp:cNvGraphicFramePr>
               <a:graphicFrameLocks xmlns:a="http://schemas.openxmlformats.org/drawingml/2006/main" noChangeAspect="1"/>
             </wp:cNvGraphicFramePr>
@@ -1515,7 +1516,7 @@
                   <pic:spPr>
                     <a:xfrm>
                       <a:off x="0" y="0"/>
-                      <a:ext cx="2493409" cy="4069844"/>
+                      <a:ext cx="2558333" cy="3510998"/>
                     </a:xfrm>
                     <a:prstGeom prst="rect">
                       <a:avLst/>
@@ -1545,8 +1546,7 @@
           <w:sz w:val="24"/>
           <w:szCs w:val="24"/>
         </w:rPr>
-        <w:lastRenderedPageBreak/>
-        <w:t>SPELL THE SPOKEN WORD GAME MODE</w:t>
+        <w:t>PICK WORD BANK TO PRACTICE</w:t>
       </w:r>
     </w:p>
     <w:p>
@@ -1559,19 +1559,19 @@
           <w:szCs w:val="24"/>
         </w:rPr>
       </w:pPr>
-      <w:bookmarkStart w:id="0" w:name="_GoBack"/>
       <w:r>
         <w:rPr>
           <w:b/>
           <w:bCs/>
+          <w:noProof/>
           <w:sz w:val="24"/>
           <w:szCs w:val="24"/>
         </w:rPr>
         <w:drawing>
-          <wp:inline distT="0" distB="0" distL="0" distR="0" wp14:anchorId="668C67AA" wp14:editId="00E5E2F4">
-            <wp:extent cx="3500307" cy="5876925"/>
-            <wp:effectExtent l="0" t="0" r="5080" b="0"/>
-            <wp:docPr id="6" name="Picture 6"/>
+          <wp:inline distT="0" distB="0" distL="0" distR="0" wp14:anchorId="11FF1E5C" wp14:editId="07C9D00C">
+            <wp:extent cx="2457450" cy="4011151"/>
+            <wp:effectExtent l="0" t="0" r="0" b="8890"/>
+            <wp:docPr id="5" name="Picture 5"/>
             <wp:cNvGraphicFramePr>
               <a:graphicFrameLocks xmlns:a="http://schemas.openxmlformats.org/drawingml/2006/main" noChangeAspect="1"/>
             </wp:cNvGraphicFramePr>
@@ -1591,6 +1591,82 @@
                   <pic:spPr>
                     <a:xfrm>
                       <a:off x="0" y="0"/>
+                      <a:ext cx="2493409" cy="4069844"/>
+                    </a:xfrm>
+                    <a:prstGeom prst="rect">
+                      <a:avLst/>
+                    </a:prstGeom>
+                  </pic:spPr>
+                </pic:pic>
+              </a:graphicData>
+            </a:graphic>
+          </wp:inline>
+        </w:drawing>
+      </w:r>
+    </w:p>
+    <w:p>
+      <w:pPr>
+        <w:jc w:val="center"/>
+        <w:rPr>
+          <w:b/>
+          <w:bCs/>
+          <w:sz w:val="24"/>
+          <w:szCs w:val="24"/>
+        </w:rPr>
+      </w:pPr>
+      <w:r>
+        <w:rPr>
+          <w:b/>
+          <w:bCs/>
+          <w:sz w:val="24"/>
+          <w:szCs w:val="24"/>
+        </w:rPr>
+        <w:lastRenderedPageBreak/>
+        <w:t>SPELL THE SPOKEN WORD GAME MODE</w:t>
+      </w:r>
+    </w:p>
+    <w:p>
+      <w:pPr>
+        <w:jc w:val="center"/>
+        <w:rPr>
+          <w:b/>
+          <w:bCs/>
+          <w:sz w:val="24"/>
+          <w:szCs w:val="24"/>
+        </w:rPr>
+      </w:pPr>
+      <w:r>
+        <w:rPr>
+          <w:b/>
+          <w:bCs/>
+          <w:noProof/>
+          <w:sz w:val="24"/>
+          <w:szCs w:val="24"/>
+        </w:rPr>
+        <w:drawing>
+          <wp:inline distT="0" distB="0" distL="0" distR="0" wp14:anchorId="668C67AA" wp14:editId="00E5E2F4">
+            <wp:extent cx="3500307" cy="5876925"/>
+            <wp:effectExtent l="0" t="0" r="5080" b="0"/>
+            <wp:docPr id="6" name="Picture 6"/>
+            <wp:cNvGraphicFramePr>
+              <a:graphicFrameLocks xmlns:a="http://schemas.openxmlformats.org/drawingml/2006/main" noChangeAspect="1"/>
+            </wp:cNvGraphicFramePr>
+            <a:graphic xmlns:a="http://schemas.openxmlformats.org/drawingml/2006/main">
+              <a:graphicData uri="http://schemas.openxmlformats.org/drawingml/2006/picture">
+                <pic:pic xmlns:pic="http://schemas.openxmlformats.org/drawingml/2006/picture">
+                  <pic:nvPicPr>
+                    <pic:cNvPr id="1" name=""/>
+                    <pic:cNvPicPr/>
+                  </pic:nvPicPr>
+                  <pic:blipFill>
+                    <a:blip r:embed="rId11"/>
+                    <a:stretch>
+                      <a:fillRect/>
+                    </a:stretch>
+                  </pic:blipFill>
+                  <pic:spPr>
+                    <a:xfrm>
+                      <a:off x="0" y="0"/>
                       <a:ext cx="3512324" cy="5897101"/>
                     </a:xfrm>
                     <a:prstGeom prst="rect">
@@ -1603,7 +1679,6 @@
           </wp:inline>
         </w:drawing>
       </w:r>
-      <w:bookmarkEnd w:id="0"/>
     </w:p>
     <w:sectPr>
       <w:pgSz w:w="12240" w:h="15840"/>
@@ -2200,6 +2275,7 @@
     <w:lsdException w:name="HTML Sample" w:semiHidden="1" w:unhideWhenUsed="1"/>
     <w:lsdException w:name="HTML Typewriter" w:semiHidden="1" w:unhideWhenUsed="1"/>
     <w:lsdException w:name="HTML Variable" w:semiHidden="1" w:unhideWhenUsed="1"/>
+    <w:lsdException w:name="Normal Table" w:semiHidden="1" w:unhideWhenUsed="1"/>
     <w:lsdException w:name="annotation subject" w:semiHidden="1" w:unhideWhenUsed="1"/>
     <w:lsdException w:name="No List" w:semiHidden="1" w:unhideWhenUsed="1"/>
     <w:lsdException w:name="Outline List 1" w:semiHidden="1" w:unhideWhenUsed="1"/>
@@ -2246,8 +2322,10 @@
     <w:lsdException w:name="Table Subtle 2" w:semiHidden="1" w:unhideWhenUsed="1"/>
     <w:lsdException w:name="Table Web 1" w:semiHidden="1" w:unhideWhenUsed="1"/>
     <w:lsdException w:name="Table Web 2" w:semiHidden="1" w:unhideWhenUsed="1"/>
+    <w:lsdException w:name="Table Web 3" w:semiHidden="1" w:unhideWhenUsed="1"/>
     <w:lsdException w:name="Balloon Text" w:semiHidden="1" w:unhideWhenUsed="1"/>
     <w:lsdException w:name="Table Grid" w:uiPriority="39"/>
+    <w:lsdException w:name="Table Theme" w:semiHidden="1" w:unhideWhenUsed="1"/>
     <w:lsdException w:name="Placeholder Text" w:semiHidden="1"/>
     <w:lsdException w:name="No Spacing" w:uiPriority="1" w:qFormat="1"/>
     <w:lsdException w:name="Light Shading" w:uiPriority="60"/>
@@ -2598,6 +2676,18 @@
       <w:szCs w:val="32"/>
     </w:rPr>
   </w:style>
+  <w:style w:type="character" w:styleId="Hyperlink">
+    <w:name w:val="Hyperlink"/>
+    <w:basedOn w:val="DefaultParagraphFont"/>
+    <w:uiPriority w:val="99"/>
+    <w:semiHidden/>
+    <w:unhideWhenUsed/>
+    <w:rsid w:val="00B04AE0"/>
+    <w:rPr>
+      <w:color w:val="0000FF"/>
+      <w:u w:val="single"/>
+    </w:rPr>
+  </w:style>
 </w:styles>
 </file>
 

</xml_diff>